<commit_message>
reset to ec8613b second try
</commit_message>
<xml_diff>
--- a/Document/SWP391-AppDevProject_SRS Template.docx
+++ b/Document/SWP391-AppDevProject_SRS Template.docx
@@ -586,6 +586,438 @@
           </w:hyperlink>
         </w:p>
         <w:p>
+          <w:pPr>
+            <w:pStyle w:val="TOC2"/>
+            <w:tabs>
+              <w:tab w:val="right" w:leader="dot" w:pos="9040"/>
+            </w:tabs>
+            <w:rPr>
+              <w:rFonts w:eastAsiaTheme="minorEastAsia"/>
+              <w:noProof/>
+              <w:sz w:val="24"/>
+              <w:szCs w:val="24"/>
+              <w:lang w:eastAsia="en-GB"/>
+            </w:rPr>
+          </w:pPr>
+          <w:hyperlink w:anchor="_Toc71022109" w:history="1">
+            <w:r>
+              <w:rPr>
+                <w:rStyle w:val="Hyperlink"/>
+                <w:noProof/>
+              </w:rPr>
+              <w:t>3. Common Requirements</w:t>
+            </w:r>
+            <w:r>
+              <w:rPr>
+                <w:noProof/>
+                <w:webHidden/>
+              </w:rPr>
+              <w:tab/>
+            </w:r>
+            <w:r>
+              <w:rPr>
+                <w:noProof/>
+                <w:webHidden/>
+              </w:rPr>
+              <w:fldChar w:fldCharType="begin"/>
+            </w:r>
+            <w:r>
+              <w:rPr>
+                <w:noProof/>
+                <w:webHidden/>
+              </w:rPr>
+              <w:instrText xml:space="preserve"> PAGEREF _Toc71022109 \h </w:instrText>
+            </w:r>
+            <w:r>
+              <w:rPr>
+                <w:noProof/>
+                <w:webHidden/>
+              </w:rPr>
+            </w:r>
+            <w:r>
+              <w:rPr>
+                <w:noProof/>
+                <w:webHidden/>
+              </w:rPr>
+              <w:fldChar w:fldCharType="separate"/>
+            </w:r>
+            <w:r>
+              <w:rPr>
+                <w:noProof/>
+                <w:webHidden/>
+              </w:rPr>
+              <w:t>5</w:t>
+            </w:r>
+            <w:r>
+              <w:rPr>
+                <w:noProof/>
+                <w:webHidden/>
+              </w:rPr>
+              <w:fldChar w:fldCharType="end"/>
+            </w:r>
+          </w:hyperlink>
+        </w:p>
+        <w:p>
+          <w:pPr>
+            <w:pStyle w:val="TOC1"/>
+            <w:tabs>
+              <w:tab w:val="right" w:leader="dot" w:pos="9040"/>
+            </w:tabs>
+            <w:rPr>
+              <w:rFonts w:eastAsiaTheme="minorEastAsia"/>
+              <w:noProof/>
+              <w:sz w:val="24"/>
+              <w:szCs w:val="24"/>
+              <w:lang w:eastAsia="en-GB"/>
+            </w:rPr>
+          </w:pPr>
+          <w:hyperlink w:anchor="_Toc71022110" w:history="1">
+            <w:r>
+              <w:rPr>
+                <w:rStyle w:val="Hyperlink"/>
+                <w:noProof/>
+              </w:rPr>
+              <w:t>II. Functional Requirements</w:t>
+            </w:r>
+            <w:r>
+              <w:rPr>
+                <w:noProof/>
+                <w:webHidden/>
+              </w:rPr>
+              <w:tab/>
+            </w:r>
+            <w:r>
+              <w:rPr>
+                <w:noProof/>
+                <w:webHidden/>
+              </w:rPr>
+              <w:fldChar w:fldCharType="begin"/>
+            </w:r>
+            <w:r>
+              <w:rPr>
+                <w:noProof/>
+                <w:webHidden/>
+              </w:rPr>
+              <w:instrText xml:space="preserve"> PAGEREF _Toc71022110 \h </w:instrText>
+            </w:r>
+            <w:r>
+              <w:rPr>
+                <w:noProof/>
+                <w:webHidden/>
+              </w:rPr>
+            </w:r>
+            <w:r>
+              <w:rPr>
+                <w:noProof/>
+                <w:webHidden/>
+              </w:rPr>
+              <w:fldChar w:fldCharType="separate"/>
+            </w:r>
+            <w:r>
+              <w:rPr>
+                <w:noProof/>
+                <w:webHidden/>
+              </w:rPr>
+              <w:t>6</w:t>
+            </w:r>
+            <w:r>
+              <w:rPr>
+                <w:noProof/>
+                <w:webHidden/>
+              </w:rPr>
+              <w:fldChar w:fldCharType="end"/>
+            </w:r>
+          </w:hyperlink>
+        </w:p>
+        <w:p>
+          <w:pPr>
+            <w:pStyle w:val="TOC2"/>
+            <w:tabs>
+              <w:tab w:val="right" w:leader="dot" w:pos="9040"/>
+            </w:tabs>
+            <w:rPr>
+              <w:rFonts w:eastAsiaTheme="minorEastAsia"/>
+              <w:noProof/>
+              <w:sz w:val="24"/>
+              <w:szCs w:val="24"/>
+              <w:lang w:eastAsia="en-GB"/>
+            </w:rPr>
+          </w:pPr>
+          <w:hyperlink w:anchor="_Toc71022111" w:history="1">
+            <w:r>
+              <w:rPr>
+                <w:rStyle w:val="Hyperlink"/>
+                <w:noProof/>
+              </w:rPr>
+              <w:t>1. &lt;&lt;Feature Name 1&gt;&gt;</w:t>
+            </w:r>
+            <w:r>
+              <w:rPr>
+                <w:noProof/>
+                <w:webHidden/>
+              </w:rPr>
+              <w:tab/>
+            </w:r>
+            <w:r>
+              <w:rPr>
+                <w:noProof/>
+                <w:webHidden/>
+              </w:rPr>
+              <w:fldChar w:fldCharType="begin"/>
+            </w:r>
+            <w:r>
+              <w:rPr>
+                <w:noProof/>
+                <w:webHidden/>
+              </w:rPr>
+              <w:instrText xml:space="preserve"> PAGEREF _Toc71022111 \h </w:instrText>
+            </w:r>
+            <w:r>
+              <w:rPr>
+                <w:noProof/>
+                <w:webHidden/>
+              </w:rPr>
+            </w:r>
+            <w:r>
+              <w:rPr>
+                <w:noProof/>
+                <w:webHidden/>
+              </w:rPr>
+              <w:fldChar w:fldCharType="separate"/>
+            </w:r>
+            <w:r>
+              <w:rPr>
+                <w:noProof/>
+                <w:webHidden/>
+              </w:rPr>
+              <w:t>6</w:t>
+            </w:r>
+            <w:r>
+              <w:rPr>
+                <w:noProof/>
+                <w:webHidden/>
+              </w:rPr>
+              <w:fldChar w:fldCharType="end"/>
+            </w:r>
+          </w:hyperlink>
+        </w:p>
+        <w:p>
+          <w:pPr>
+            <w:pStyle w:val="TOC3"/>
+            <w:tabs>
+              <w:tab w:val="right" w:leader="dot" w:pos="9040"/>
+            </w:tabs>
+            <w:rPr>
+              <w:rFonts w:eastAsiaTheme="minorEastAsia"/>
+              <w:noProof/>
+              <w:sz w:val="24"/>
+              <w:szCs w:val="24"/>
+              <w:lang w:eastAsia="en-GB"/>
+            </w:rPr>
+          </w:pPr>
+          <w:hyperlink w:anchor="_Toc71022112" w:history="1">
+            <w:r>
+              <w:rPr>
+                <w:rStyle w:val="Hyperlink"/>
+                <w:noProof/>
+              </w:rPr>
+              <w:t>a. &lt;&lt;Function Name 1&gt;&gt;</w:t>
+            </w:r>
+            <w:r>
+              <w:rPr>
+                <w:noProof/>
+                <w:webHidden/>
+              </w:rPr>
+              <w:tab/>
+            </w:r>
+            <w:r>
+              <w:rPr>
+                <w:noProof/>
+                <w:webHidden/>
+              </w:rPr>
+              <w:fldChar w:fldCharType="begin"/>
+            </w:r>
+            <w:r>
+              <w:rPr>
+                <w:noProof/>
+                <w:webHidden/>
+              </w:rPr>
+              <w:instrText xml:space="preserve"> PAGEREF _Toc71022112 \h </w:instrText>
+            </w:r>
+            <w:r>
+              <w:rPr>
+                <w:noProof/>
+                <w:webHidden/>
+              </w:rPr>
+            </w:r>
+            <w:r>
+              <w:rPr>
+                <w:noProof/>
+                <w:webHidden/>
+              </w:rPr>
+              <w:fldChar w:fldCharType="separate"/>
+            </w:r>
+            <w:r>
+              <w:rPr>
+                <w:noProof/>
+                <w:webHidden/>
+              </w:rPr>
+              <w:t>6</w:t>
+            </w:r>
+            <w:r>
+              <w:rPr>
+                <w:noProof/>
+                <w:webHidden/>
+              </w:rPr>
+              <w:fldChar w:fldCharType="end"/>
+            </w:r>
+          </w:hyperlink>
+        </w:p>
+        <w:p>
+          <w:pPr>
+            <w:pStyle w:val="TOC3"/>
+            <w:tabs>
+              <w:tab w:val="right" w:leader="dot" w:pos="9040"/>
+            </w:tabs>
+            <w:rPr>
+              <w:rFonts w:eastAsiaTheme="minorEastAsia"/>
+              <w:noProof/>
+              <w:sz w:val="24"/>
+              <w:szCs w:val="24"/>
+              <w:lang w:eastAsia="en-GB"/>
+            </w:rPr>
+          </w:pPr>
+          <w:hyperlink w:anchor="_Toc71022113" w:history="1">
+            <w:r>
+              <w:rPr>
+                <w:rStyle w:val="Hyperlink"/>
+                <w:noProof/>
+              </w:rPr>
+              <w:t>b. &lt;&lt;Function Name 2&gt;&gt;</w:t>
+            </w:r>
+            <w:r>
+              <w:rPr>
+                <w:noProof/>
+                <w:webHidden/>
+              </w:rPr>
+              <w:tab/>
+            </w:r>
+            <w:r>
+              <w:rPr>
+                <w:noProof/>
+                <w:webHidden/>
+              </w:rPr>
+              <w:fldChar w:fldCharType="begin"/>
+            </w:r>
+            <w:r>
+              <w:rPr>
+                <w:noProof/>
+                <w:webHidden/>
+              </w:rPr>
+              <w:instrText xml:space="preserve"> PAGEREF _Toc71022113 \h </w:instrText>
+            </w:r>
+            <w:r>
+              <w:rPr>
+                <w:noProof/>
+                <w:webHidden/>
+              </w:rPr>
+            </w:r>
+            <w:r>
+              <w:rPr>
+                <w:noProof/>
+                <w:webHidden/>
+              </w:rPr>
+              <w:fldChar w:fldCharType="separate"/>
+            </w:r>
+            <w:r>
+              <w:rPr>
+                <w:noProof/>
+                <w:webHidden/>
+              </w:rPr>
+              <w:t>6</w:t>
+            </w:r>
+            <w:r>
+              <w:rPr>
+                <w:noProof/>
+                <w:webHidden/>
+              </w:rPr>
+              <w:fldChar w:fldCharType="end"/>
+            </w:r>
+          </w:hyperlink>
+        </w:p>
+        <w:p>
+          <w:pPr>
+            <w:pStyle w:val="TOC2"/>
+            <w:tabs>
+              <w:tab w:val="right" w:leader="dot" w:pos="9040"/>
+            </w:tabs>
+            <w:rPr>
+              <w:rFonts w:eastAsiaTheme="minorEastAsia"/>
+              <w:noProof/>
+              <w:sz w:val="24"/>
+              <w:szCs w:val="24"/>
+              <w:lang w:eastAsia="en-GB"/>
+            </w:rPr>
+          </w:pPr>
+          <w:hyperlink w:anchor="_Toc71022114" w:history="1">
+            <w:r>
+              <w:rPr>
+                <w:rStyle w:val="Hyperlink"/>
+                <w:noProof/>
+              </w:rPr>
+              <w:t>2. &lt;&lt;Feature Name 2&gt;&gt;</w:t>
+            </w:r>
+            <w:r>
+              <w:rPr>
+                <w:noProof/>
+                <w:webHidden/>
+              </w:rPr>
+              <w:tab/>
+            </w:r>
+            <w:r>
+              <w:rPr>
+                <w:noProof/>
+                <w:webHidden/>
+              </w:rPr>
+              <w:fldChar w:fldCharType="begin"/>
+            </w:r>
+            <w:r>
+              <w:rPr>
+                <w:noProof/>
+                <w:webHidden/>
+              </w:rPr>
+              <w:instrText xml:space="preserve"> PAGEREF _Toc71022114 \h </w:instrText>
+            </w:r>
+            <w:r>
+              <w:rPr>
+                <w:noProof/>
+                <w:webHidden/>
+              </w:rPr>
+            </w:r>
+            <w:r>
+              <w:rPr>
+                <w:noProof/>
+                <w:webHidden/>
+              </w:rPr>
+              <w:fldChar w:fldCharType="separate"/>
+            </w:r>
+            <w:r>
+              <w:rPr>
+                <w:noProof/>
+                <w:webHidden/>
+              </w:rPr>
+              <w:t>6</w:t>
+            </w:r>
+            <w:r>
+              <w:rPr>
+                <w:noProof/>
+                <w:webHidden/>
+              </w:rPr>
+              <w:fldChar w:fldCharType="end"/>
+            </w:r>
+          </w:hyperlink>
+        </w:p>
+        <w:p>
           <w:r>
             <w:rPr>
               <w:b/>
@@ -894,23 +1326,68 @@
       <w:r>
         <w:t>a. Screen Flow</w:t>
       </w:r>
+      <w:r>
+        <w:rPr>
+          <w:lang w:val="vi-VN"/>
+        </w:rPr>
+        <w:t xml:space="preserve"> Hiếu</w:t>
+      </w:r>
     </w:p>
     <w:p>
       <w:pPr>
-        <w:rPr>
-          <w:lang w:val="en-VN"/>
-        </w:rPr>
-      </w:pPr>
+        <w:jc w:val="both"/>
+        <w:rPr>
+          <w:i/>
+          <w:color w:val="0000FF"/>
+        </w:rPr>
+      </w:pPr>
+      <w:r>
+        <w:rPr>
+          <w:i/>
+          <w:color w:val="0000FF"/>
+        </w:rPr>
+        <w:t>[</w:t>
+      </w:r>
+      <w:r>
+        <w:rPr>
+          <w:i/>
+          <w:color w:val="0000FF"/>
+        </w:rPr>
+        <w:t>This part show</w:t>
+      </w:r>
+      <w:r>
+        <w:rPr>
+          <w:i/>
+          <w:color w:val="0000FF"/>
+        </w:rPr>
+        <w:t>s</w:t>
+      </w:r>
+      <w:r>
+        <w:rPr>
+          <w:i/>
+          <w:color w:val="0000FF"/>
+        </w:rPr>
+        <w:t xml:space="preserve"> the system screens and the relationship among screens. You can draw the Screens Flow for the system in the form of diagram as below</w:t>
+      </w:r>
+      <w:r>
+        <w:rPr>
+          <w:i/>
+          <w:color w:val="0000FF"/>
+        </w:rPr>
+        <w:t>]</w:t>
+      </w:r>
+    </w:p>
+    <w:p>
       <w:r>
         <w:rPr>
           <w:noProof/>
-          <w:lang w:val="en-VN"/>
+          <w:lang w:val="en-US"/>
         </w:rPr>
         <w:drawing>
-          <wp:inline distT="0" distB="0" distL="0" distR="0" wp14:anchorId="72CF723F" wp14:editId="5E24569B">
-            <wp:extent cx="5746750" cy="7743190"/>
-            <wp:effectExtent l="0" t="0" r="6350" b="3810"/>
-            <wp:docPr id="2" name="Picture 2"/>
+          <wp:inline distT="0" distB="0" distL="0" distR="0" wp14:anchorId="42AE873D" wp14:editId="69DBC65B">
+            <wp:extent cx="5327374" cy="2750847"/>
+            <wp:effectExtent l="0" t="0" r="0" b="5080"/>
+            <wp:docPr id="16" name="Picture 16"/>
             <wp:cNvGraphicFramePr>
               <a:graphicFrameLocks xmlns:a="http://schemas.openxmlformats.org/drawingml/2006/main" noChangeAspect="1"/>
             </wp:cNvGraphicFramePr>
@@ -918,8 +1395,10 @@
               <a:graphicData uri="http://schemas.openxmlformats.org/drawingml/2006/picture">
                 <pic:pic xmlns:pic="http://schemas.openxmlformats.org/drawingml/2006/picture">
                   <pic:nvPicPr>
-                    <pic:cNvPr id="2" name="Picture 2"/>
-                    <pic:cNvPicPr/>
+                    <pic:cNvPr id="0" name="Picture 10"/>
+                    <pic:cNvPicPr>
+                      <a:picLocks noChangeAspect="1" noChangeArrowheads="1"/>
+                    </pic:cNvPicPr>
                   </pic:nvPicPr>
                   <pic:blipFill>
                     <a:blip r:embed="rId10" cstate="print">
@@ -929,18 +1408,23 @@
                         </a:ext>
                       </a:extLst>
                     </a:blip>
+                    <a:srcRect/>
                     <a:stretch>
                       <a:fillRect/>
                     </a:stretch>
                   </pic:blipFill>
-                  <pic:spPr>
+                  <pic:spPr bwMode="auto">
                     <a:xfrm>
                       <a:off x="0" y="0"/>
-                      <a:ext cx="5746750" cy="7743190"/>
+                      <a:ext cx="5341738" cy="2758264"/>
                     </a:xfrm>
                     <a:prstGeom prst="rect">
                       <a:avLst/>
                     </a:prstGeom>
+                    <a:noFill/>
+                    <a:ln>
+                      <a:noFill/>
+                    </a:ln>
                   </pic:spPr>
                 </pic:pic>
               </a:graphicData>
@@ -1170,7 +1654,6 @@
                 <w:color w:val="000000"/>
                 <w:lang w:val="en-US"/>
               </w:rPr>
-              <w:lastRenderedPageBreak/>
               <w:t>1</w:t>
             </w:r>
           </w:p>
@@ -1550,6 +2033,2102 @@
     <w:p/>
     <w:p>
       <w:pPr>
+        <w:pStyle w:val="Heading4"/>
+        <w:rPr>
+          <w:lang w:val="vi-VN"/>
+        </w:rPr>
+      </w:pPr>
+      <w:r>
+        <w:t xml:space="preserve">c. </w:t>
+      </w:r>
+      <w:r>
+        <w:t>User</w:t>
+      </w:r>
+      <w:r>
+        <w:t xml:space="preserve"> Authorization</w:t>
+      </w:r>
+      <w:r>
+        <w:rPr>
+          <w:lang w:val="vi-VN"/>
+        </w:rPr>
+        <w:t xml:space="preserve"> </w:t>
+      </w:r>
+      <w:r>
+        <w:rPr>
+          <w:lang w:val="vi-VN"/>
+        </w:rPr>
+        <w:t>Đăng</w:t>
+      </w:r>
+    </w:p>
+    <w:p>
+      <w:pPr>
+        <w:jc w:val="both"/>
+        <w:rPr>
+          <w:i/>
+          <w:color w:val="0000FF"/>
+        </w:rPr>
+      </w:pPr>
+      <w:r>
+        <w:rPr>
+          <w:i/>
+          <w:color w:val="0000FF"/>
+        </w:rPr>
+        <w:t>[</w:t>
+      </w:r>
+      <w:r>
+        <w:rPr>
+          <w:i/>
+          <w:color w:val="0000FF"/>
+        </w:rPr>
+        <w:t>Provide the system roles authorization to the system features (down to screens, and event to the screen activities if applicable) in the table form as below</w:t>
+      </w:r>
+      <w:r>
+        <w:rPr>
+          <w:i/>
+          <w:color w:val="0000FF"/>
+        </w:rPr>
+        <w:t xml:space="preserve"> – replace Role1, Role</w:t>
+      </w:r>
+      <w:proofErr w:type="gramStart"/>
+      <w:r>
+        <w:rPr>
+          <w:i/>
+          <w:color w:val="0000FF"/>
+        </w:rPr>
+        <w:t>2,…</w:t>
+      </w:r>
+      <w:proofErr w:type="gramEnd"/>
+      <w:r>
+        <w:rPr>
+          <w:i/>
+          <w:color w:val="0000FF"/>
+        </w:rPr>
+        <w:t xml:space="preserve"> with the specific system user role names]</w:t>
+      </w:r>
+    </w:p>
+    <w:tbl>
+      <w:tblPr>
+        <w:tblW w:w="9219" w:type="dxa"/>
+        <w:tblInd w:w="-5" w:type="dxa"/>
+        <w:tblBorders>
+          <w:top w:val="single" w:sz="4" w:space="0" w:color="auto"/>
+          <w:left w:val="single" w:sz="4" w:space="0" w:color="auto"/>
+          <w:bottom w:val="single" w:sz="4" w:space="0" w:color="auto"/>
+          <w:right w:val="single" w:sz="4" w:space="0" w:color="auto"/>
+          <w:insideH w:val="single" w:sz="4" w:space="0" w:color="auto"/>
+          <w:insideV w:val="single" w:sz="4" w:space="0" w:color="auto"/>
+        </w:tblBorders>
+        <w:tblLook w:val="04A0" w:firstRow="1" w:lastRow="0" w:firstColumn="1" w:lastColumn="0" w:noHBand="0" w:noVBand="1"/>
+      </w:tblPr>
+      <w:tblGrid>
+        <w:gridCol w:w="4933"/>
+        <w:gridCol w:w="867"/>
+        <w:gridCol w:w="834"/>
+        <w:gridCol w:w="851"/>
+        <w:gridCol w:w="867"/>
+        <w:gridCol w:w="867"/>
+      </w:tblGrid>
+      <w:tr>
+        <w:trPr>
+          <w:trHeight w:val="288"/>
+        </w:trPr>
+        <w:tc>
+          <w:tcPr>
+            <w:tcW w:w="4933" w:type="dxa"/>
+            <w:shd w:val="clear" w:color="auto" w:fill="FFE8E1"/>
+            <w:noWrap/>
+            <w:vAlign w:val="bottom"/>
+            <w:hideMark/>
+          </w:tcPr>
+          <w:p>
+            <w:pPr>
+              <w:spacing w:after="0"/>
+              <w:rPr>
+                <w:rFonts w:cs="Calibri"/>
+                <w:b/>
+              </w:rPr>
+            </w:pPr>
+            <w:r>
+              <w:rPr>
+                <w:rFonts w:cs="Calibri"/>
+                <w:b/>
+              </w:rPr>
+              <w:t>Screen</w:t>
+            </w:r>
+          </w:p>
+        </w:tc>
+        <w:tc>
+          <w:tcPr>
+            <w:tcW w:w="867" w:type="dxa"/>
+            <w:shd w:val="clear" w:color="auto" w:fill="FFE8E1"/>
+            <w:noWrap/>
+            <w:vAlign w:val="bottom"/>
+            <w:hideMark/>
+          </w:tcPr>
+          <w:p>
+            <w:pPr>
+              <w:spacing w:after="0"/>
+              <w:jc w:val="center"/>
+              <w:rPr>
+                <w:rFonts w:cs="Calibri"/>
+                <w:b/>
+              </w:rPr>
+            </w:pPr>
+            <w:r>
+              <w:rPr>
+                <w:rFonts w:cs="Calibri"/>
+                <w:b/>
+              </w:rPr>
+              <w:t>Role1</w:t>
+            </w:r>
+          </w:p>
+        </w:tc>
+        <w:tc>
+          <w:tcPr>
+            <w:tcW w:w="834" w:type="dxa"/>
+            <w:shd w:val="clear" w:color="auto" w:fill="FFE8E1"/>
+          </w:tcPr>
+          <w:p>
+            <w:pPr>
+              <w:spacing w:after="0"/>
+              <w:jc w:val="center"/>
+              <w:rPr>
+                <w:rFonts w:cs="Calibri"/>
+                <w:b/>
+              </w:rPr>
+            </w:pPr>
+            <w:r>
+              <w:rPr>
+                <w:rFonts w:cs="Calibri"/>
+                <w:b/>
+              </w:rPr>
+              <w:t>Role2</w:t>
+            </w:r>
+          </w:p>
+        </w:tc>
+        <w:tc>
+          <w:tcPr>
+            <w:tcW w:w="851" w:type="dxa"/>
+            <w:shd w:val="clear" w:color="auto" w:fill="FFE8E1"/>
+          </w:tcPr>
+          <w:p>
+            <w:pPr>
+              <w:spacing w:after="0"/>
+              <w:jc w:val="center"/>
+              <w:rPr>
+                <w:rFonts w:cs="Calibri"/>
+                <w:b/>
+              </w:rPr>
+            </w:pPr>
+            <w:r>
+              <w:rPr>
+                <w:rFonts w:cs="Calibri"/>
+                <w:b/>
+              </w:rPr>
+              <w:t>Role3</w:t>
+            </w:r>
+          </w:p>
+        </w:tc>
+        <w:tc>
+          <w:tcPr>
+            <w:tcW w:w="867" w:type="dxa"/>
+            <w:shd w:val="clear" w:color="auto" w:fill="FFE8E1"/>
+          </w:tcPr>
+          <w:p>
+            <w:pPr>
+              <w:spacing w:after="0"/>
+              <w:jc w:val="center"/>
+              <w:rPr>
+                <w:rFonts w:cs="Calibri"/>
+                <w:b/>
+              </w:rPr>
+            </w:pPr>
+            <w:r>
+              <w:rPr>
+                <w:rFonts w:cs="Calibri"/>
+                <w:b/>
+              </w:rPr>
+              <w:t>Role4</w:t>
+            </w:r>
+          </w:p>
+        </w:tc>
+        <w:tc>
+          <w:tcPr>
+            <w:tcW w:w="867" w:type="dxa"/>
+            <w:shd w:val="clear" w:color="auto" w:fill="FFE8E1"/>
+          </w:tcPr>
+          <w:p>
+            <w:pPr>
+              <w:spacing w:after="0"/>
+              <w:jc w:val="center"/>
+              <w:rPr>
+                <w:rFonts w:cs="Calibri"/>
+                <w:b/>
+              </w:rPr>
+            </w:pPr>
+            <w:proofErr w:type="spellStart"/>
+            <w:r>
+              <w:rPr>
+                <w:rFonts w:cs="Calibri"/>
+                <w:b/>
+              </w:rPr>
+              <w:t>RoleX</w:t>
+            </w:r>
+            <w:proofErr w:type="spellEnd"/>
+          </w:p>
+        </w:tc>
+      </w:tr>
+      <w:tr>
+        <w:trPr>
+          <w:trHeight w:val="288"/>
+        </w:trPr>
+        <w:tc>
+          <w:tcPr>
+            <w:tcW w:w="4933" w:type="dxa"/>
+            <w:shd w:val="clear" w:color="auto" w:fill="auto"/>
+            <w:noWrap/>
+            <w:vAlign w:val="bottom"/>
+            <w:hideMark/>
+          </w:tcPr>
+          <w:p>
+            <w:pPr>
+              <w:spacing w:after="0"/>
+              <w:rPr>
+                <w:rFonts w:ascii="Calibri" w:hAnsi="Calibri" w:cs="Calibri"/>
+                <w:color w:val="000000"/>
+              </w:rPr>
+            </w:pPr>
+            <w:r>
+              <w:rPr>
+                <w:rFonts w:ascii="Calibri" w:hAnsi="Calibri" w:cs="Calibri"/>
+                <w:color w:val="000000"/>
+              </w:rPr>
+              <w:t>&lt;&lt;Screen Name1&gt;&gt;</w:t>
+            </w:r>
+          </w:p>
+        </w:tc>
+        <w:tc>
+          <w:tcPr>
+            <w:tcW w:w="867" w:type="dxa"/>
+            <w:shd w:val="clear" w:color="auto" w:fill="auto"/>
+            <w:noWrap/>
+            <w:vAlign w:val="bottom"/>
+            <w:hideMark/>
+          </w:tcPr>
+          <w:p>
+            <w:pPr>
+              <w:spacing w:after="0"/>
+              <w:jc w:val="center"/>
+              <w:rPr>
+                <w:rFonts w:ascii="Calibri" w:hAnsi="Calibri" w:cs="Calibri"/>
+                <w:color w:val="000000"/>
+              </w:rPr>
+            </w:pPr>
+            <w:r>
+              <w:rPr>
+                <w:rFonts w:ascii="Calibri" w:hAnsi="Calibri" w:cs="Calibri"/>
+                <w:color w:val="000000"/>
+              </w:rPr>
+              <w:t>X</w:t>
+            </w:r>
+          </w:p>
+        </w:tc>
+        <w:tc>
+          <w:tcPr>
+            <w:tcW w:w="834" w:type="dxa"/>
+          </w:tcPr>
+          <w:p>
+            <w:pPr>
+              <w:spacing w:after="0"/>
+              <w:jc w:val="center"/>
+              <w:rPr>
+                <w:rFonts w:ascii="Calibri" w:hAnsi="Calibri" w:cs="Calibri"/>
+                <w:color w:val="000000"/>
+              </w:rPr>
+            </w:pPr>
+          </w:p>
+        </w:tc>
+        <w:tc>
+          <w:tcPr>
+            <w:tcW w:w="851" w:type="dxa"/>
+          </w:tcPr>
+          <w:p>
+            <w:pPr>
+              <w:spacing w:after="0"/>
+              <w:jc w:val="center"/>
+              <w:rPr>
+                <w:rFonts w:ascii="Calibri" w:hAnsi="Calibri" w:cs="Calibri"/>
+                <w:color w:val="000000"/>
+              </w:rPr>
+            </w:pPr>
+          </w:p>
+        </w:tc>
+        <w:tc>
+          <w:tcPr>
+            <w:tcW w:w="867" w:type="dxa"/>
+          </w:tcPr>
+          <w:p>
+            <w:pPr>
+              <w:spacing w:after="0"/>
+              <w:jc w:val="center"/>
+              <w:rPr>
+                <w:rFonts w:ascii="Calibri" w:hAnsi="Calibri" w:cs="Calibri"/>
+                <w:color w:val="000000"/>
+              </w:rPr>
+            </w:pPr>
+            <w:r>
+              <w:rPr>
+                <w:rFonts w:ascii="Calibri" w:hAnsi="Calibri" w:cs="Calibri"/>
+                <w:color w:val="000000"/>
+              </w:rPr>
+              <w:t>X</w:t>
+            </w:r>
+          </w:p>
+        </w:tc>
+        <w:tc>
+          <w:tcPr>
+            <w:tcW w:w="867" w:type="dxa"/>
+          </w:tcPr>
+          <w:p>
+            <w:pPr>
+              <w:spacing w:after="0"/>
+              <w:jc w:val="center"/>
+              <w:rPr>
+                <w:rFonts w:ascii="Calibri" w:hAnsi="Calibri" w:cs="Calibri"/>
+                <w:color w:val="000000"/>
+              </w:rPr>
+            </w:pPr>
+            <w:r>
+              <w:rPr>
+                <w:rFonts w:ascii="Calibri" w:hAnsi="Calibri" w:cs="Calibri"/>
+                <w:color w:val="000000"/>
+              </w:rPr>
+              <w:t>X</w:t>
+            </w:r>
+          </w:p>
+        </w:tc>
+      </w:tr>
+      <w:tr>
+        <w:trPr>
+          <w:trHeight w:val="288"/>
+        </w:trPr>
+        <w:tc>
+          <w:tcPr>
+            <w:tcW w:w="4933" w:type="dxa"/>
+            <w:shd w:val="clear" w:color="auto" w:fill="auto"/>
+            <w:noWrap/>
+            <w:vAlign w:val="bottom"/>
+          </w:tcPr>
+          <w:p>
+            <w:pPr>
+              <w:spacing w:after="0"/>
+              <w:rPr>
+                <w:rFonts w:ascii="Calibri" w:hAnsi="Calibri" w:cs="Calibri"/>
+                <w:color w:val="000000"/>
+              </w:rPr>
+            </w:pPr>
+            <w:r>
+              <w:rPr>
+                <w:rFonts w:ascii="Calibri" w:hAnsi="Calibri" w:cs="Calibri"/>
+                <w:color w:val="000000"/>
+              </w:rPr>
+              <w:t xml:space="preserve">    &lt;&lt;Screen Activity&gt;&gt;</w:t>
+            </w:r>
+          </w:p>
+        </w:tc>
+        <w:tc>
+          <w:tcPr>
+            <w:tcW w:w="867" w:type="dxa"/>
+            <w:shd w:val="clear" w:color="auto" w:fill="auto"/>
+            <w:noWrap/>
+            <w:vAlign w:val="bottom"/>
+          </w:tcPr>
+          <w:p>
+            <w:pPr>
+              <w:spacing w:after="0"/>
+              <w:jc w:val="center"/>
+              <w:rPr>
+                <w:rFonts w:ascii="Calibri" w:hAnsi="Calibri" w:cs="Calibri"/>
+                <w:color w:val="000000"/>
+              </w:rPr>
+            </w:pPr>
+          </w:p>
+        </w:tc>
+        <w:tc>
+          <w:tcPr>
+            <w:tcW w:w="834" w:type="dxa"/>
+          </w:tcPr>
+          <w:p>
+            <w:pPr>
+              <w:spacing w:after="0"/>
+              <w:jc w:val="center"/>
+              <w:rPr>
+                <w:rFonts w:ascii="Calibri" w:hAnsi="Calibri" w:cs="Calibri"/>
+                <w:color w:val="000000"/>
+              </w:rPr>
+            </w:pPr>
+          </w:p>
+        </w:tc>
+        <w:tc>
+          <w:tcPr>
+            <w:tcW w:w="851" w:type="dxa"/>
+          </w:tcPr>
+          <w:p>
+            <w:pPr>
+              <w:spacing w:after="0"/>
+              <w:jc w:val="center"/>
+              <w:rPr>
+                <w:rFonts w:ascii="Calibri" w:hAnsi="Calibri" w:cs="Calibri"/>
+                <w:color w:val="000000"/>
+              </w:rPr>
+            </w:pPr>
+          </w:p>
+        </w:tc>
+        <w:tc>
+          <w:tcPr>
+            <w:tcW w:w="867" w:type="dxa"/>
+          </w:tcPr>
+          <w:p>
+            <w:pPr>
+              <w:spacing w:after="0"/>
+              <w:jc w:val="center"/>
+              <w:rPr>
+                <w:rFonts w:ascii="Calibri" w:hAnsi="Calibri" w:cs="Calibri"/>
+                <w:color w:val="000000"/>
+              </w:rPr>
+            </w:pPr>
+            <w:r>
+              <w:rPr>
+                <w:rFonts w:ascii="Calibri" w:hAnsi="Calibri" w:cs="Calibri"/>
+                <w:color w:val="000000"/>
+              </w:rPr>
+              <w:t>X</w:t>
+            </w:r>
+          </w:p>
+        </w:tc>
+        <w:tc>
+          <w:tcPr>
+            <w:tcW w:w="867" w:type="dxa"/>
+          </w:tcPr>
+          <w:p>
+            <w:pPr>
+              <w:spacing w:after="0"/>
+              <w:jc w:val="center"/>
+              <w:rPr>
+                <w:rFonts w:ascii="Calibri" w:hAnsi="Calibri" w:cs="Calibri"/>
+                <w:color w:val="000000"/>
+              </w:rPr>
+            </w:pPr>
+            <w:r>
+              <w:rPr>
+                <w:rFonts w:ascii="Calibri" w:hAnsi="Calibri" w:cs="Calibri"/>
+                <w:color w:val="000000"/>
+              </w:rPr>
+              <w:t>X</w:t>
+            </w:r>
+          </w:p>
+        </w:tc>
+      </w:tr>
+      <w:tr>
+        <w:trPr>
+          <w:trHeight w:val="288"/>
+        </w:trPr>
+        <w:tc>
+          <w:tcPr>
+            <w:tcW w:w="4933" w:type="dxa"/>
+            <w:shd w:val="clear" w:color="auto" w:fill="auto"/>
+            <w:noWrap/>
+            <w:vAlign w:val="bottom"/>
+            <w:hideMark/>
+          </w:tcPr>
+          <w:p>
+            <w:pPr>
+              <w:spacing w:after="0"/>
+              <w:rPr>
+                <w:rFonts w:ascii="Calibri" w:hAnsi="Calibri" w:cs="Calibri"/>
+                <w:color w:val="000000"/>
+              </w:rPr>
+            </w:pPr>
+            <w:r>
+              <w:rPr>
+                <w:rFonts w:ascii="Calibri" w:hAnsi="Calibri" w:cs="Calibri"/>
+                <w:color w:val="000000"/>
+              </w:rPr>
+              <w:t>&lt;&lt;Screen Name2&gt;&gt;</w:t>
+            </w:r>
+          </w:p>
+        </w:tc>
+        <w:tc>
+          <w:tcPr>
+            <w:tcW w:w="867" w:type="dxa"/>
+            <w:shd w:val="clear" w:color="auto" w:fill="auto"/>
+            <w:noWrap/>
+            <w:vAlign w:val="bottom"/>
+            <w:hideMark/>
+          </w:tcPr>
+          <w:p>
+            <w:pPr>
+              <w:spacing w:after="0"/>
+              <w:jc w:val="center"/>
+              <w:rPr>
+                <w:rFonts w:ascii="Calibri" w:hAnsi="Calibri" w:cs="Calibri"/>
+                <w:color w:val="000000"/>
+              </w:rPr>
+            </w:pPr>
+            <w:r>
+              <w:rPr>
+                <w:rFonts w:ascii="Calibri" w:hAnsi="Calibri" w:cs="Calibri"/>
+                <w:color w:val="000000"/>
+              </w:rPr>
+              <w:t>X</w:t>
+            </w:r>
+          </w:p>
+        </w:tc>
+        <w:tc>
+          <w:tcPr>
+            <w:tcW w:w="834" w:type="dxa"/>
+          </w:tcPr>
+          <w:p>
+            <w:pPr>
+              <w:spacing w:after="0"/>
+              <w:jc w:val="center"/>
+              <w:rPr>
+                <w:rFonts w:ascii="Calibri" w:hAnsi="Calibri" w:cs="Calibri"/>
+                <w:color w:val="000000"/>
+              </w:rPr>
+            </w:pPr>
+          </w:p>
+        </w:tc>
+        <w:tc>
+          <w:tcPr>
+            <w:tcW w:w="851" w:type="dxa"/>
+          </w:tcPr>
+          <w:p>
+            <w:pPr>
+              <w:spacing w:after="0"/>
+              <w:jc w:val="center"/>
+              <w:rPr>
+                <w:rFonts w:ascii="Calibri" w:hAnsi="Calibri" w:cs="Calibri"/>
+                <w:color w:val="000000"/>
+              </w:rPr>
+            </w:pPr>
+          </w:p>
+        </w:tc>
+        <w:tc>
+          <w:tcPr>
+            <w:tcW w:w="867" w:type="dxa"/>
+          </w:tcPr>
+          <w:p>
+            <w:pPr>
+              <w:spacing w:after="0"/>
+              <w:jc w:val="center"/>
+              <w:rPr>
+                <w:rFonts w:ascii="Calibri" w:hAnsi="Calibri" w:cs="Calibri"/>
+                <w:color w:val="000000"/>
+              </w:rPr>
+            </w:pPr>
+            <w:r>
+              <w:rPr>
+                <w:rFonts w:ascii="Calibri" w:hAnsi="Calibri" w:cs="Calibri"/>
+                <w:color w:val="000000"/>
+              </w:rPr>
+              <w:t>X</w:t>
+            </w:r>
+          </w:p>
+        </w:tc>
+        <w:tc>
+          <w:tcPr>
+            <w:tcW w:w="867" w:type="dxa"/>
+          </w:tcPr>
+          <w:p>
+            <w:pPr>
+              <w:spacing w:after="0"/>
+              <w:jc w:val="center"/>
+              <w:rPr>
+                <w:rFonts w:ascii="Calibri" w:hAnsi="Calibri" w:cs="Calibri"/>
+                <w:color w:val="000000"/>
+              </w:rPr>
+            </w:pPr>
+          </w:p>
+        </w:tc>
+      </w:tr>
+      <w:tr>
+        <w:trPr>
+          <w:trHeight w:val="288"/>
+        </w:trPr>
+        <w:tc>
+          <w:tcPr>
+            <w:tcW w:w="4933" w:type="dxa"/>
+            <w:shd w:val="clear" w:color="auto" w:fill="auto"/>
+            <w:noWrap/>
+            <w:vAlign w:val="bottom"/>
+            <w:hideMark/>
+          </w:tcPr>
+          <w:p>
+            <w:pPr>
+              <w:spacing w:after="0"/>
+              <w:rPr>
+                <w:rFonts w:ascii="Calibri" w:hAnsi="Calibri" w:cs="Calibri"/>
+                <w:color w:val="000000"/>
+              </w:rPr>
+            </w:pPr>
+            <w:r>
+              <w:rPr>
+                <w:rFonts w:ascii="Calibri" w:hAnsi="Calibri" w:cs="Calibri"/>
+                <w:color w:val="000000"/>
+              </w:rPr>
+              <w:t xml:space="preserve">    Query All Data</w:t>
+            </w:r>
+          </w:p>
+        </w:tc>
+        <w:tc>
+          <w:tcPr>
+            <w:tcW w:w="867" w:type="dxa"/>
+            <w:shd w:val="clear" w:color="auto" w:fill="auto"/>
+            <w:noWrap/>
+            <w:vAlign w:val="bottom"/>
+            <w:hideMark/>
+          </w:tcPr>
+          <w:p>
+            <w:pPr>
+              <w:spacing w:after="0"/>
+              <w:jc w:val="center"/>
+              <w:rPr>
+                <w:rFonts w:ascii="Calibri" w:hAnsi="Calibri" w:cs="Calibri"/>
+                <w:color w:val="000000"/>
+              </w:rPr>
+            </w:pPr>
+            <w:r>
+              <w:rPr>
+                <w:rFonts w:ascii="Calibri" w:hAnsi="Calibri" w:cs="Calibri"/>
+                <w:color w:val="000000"/>
+              </w:rPr>
+              <w:t>X</w:t>
+            </w:r>
+          </w:p>
+        </w:tc>
+        <w:tc>
+          <w:tcPr>
+            <w:tcW w:w="834" w:type="dxa"/>
+          </w:tcPr>
+          <w:p>
+            <w:pPr>
+              <w:spacing w:after="0"/>
+              <w:jc w:val="center"/>
+              <w:rPr>
+                <w:rFonts w:ascii="Calibri" w:hAnsi="Calibri" w:cs="Calibri"/>
+                <w:color w:val="000000"/>
+              </w:rPr>
+            </w:pPr>
+          </w:p>
+        </w:tc>
+        <w:tc>
+          <w:tcPr>
+            <w:tcW w:w="851" w:type="dxa"/>
+          </w:tcPr>
+          <w:p>
+            <w:pPr>
+              <w:spacing w:after="0"/>
+              <w:jc w:val="center"/>
+              <w:rPr>
+                <w:rFonts w:ascii="Calibri" w:hAnsi="Calibri" w:cs="Calibri"/>
+                <w:color w:val="000000"/>
+              </w:rPr>
+            </w:pPr>
+          </w:p>
+        </w:tc>
+        <w:tc>
+          <w:tcPr>
+            <w:tcW w:w="867" w:type="dxa"/>
+          </w:tcPr>
+          <w:p>
+            <w:pPr>
+              <w:spacing w:after="0"/>
+              <w:jc w:val="center"/>
+              <w:rPr>
+                <w:rFonts w:ascii="Calibri" w:hAnsi="Calibri" w:cs="Calibri"/>
+                <w:color w:val="000000"/>
+              </w:rPr>
+            </w:pPr>
+          </w:p>
+        </w:tc>
+        <w:tc>
+          <w:tcPr>
+            <w:tcW w:w="867" w:type="dxa"/>
+          </w:tcPr>
+          <w:p>
+            <w:pPr>
+              <w:spacing w:after="0"/>
+              <w:jc w:val="center"/>
+              <w:rPr>
+                <w:rFonts w:ascii="Calibri" w:hAnsi="Calibri" w:cs="Calibri"/>
+                <w:color w:val="000000"/>
+              </w:rPr>
+            </w:pPr>
+          </w:p>
+        </w:tc>
+      </w:tr>
+      <w:tr>
+        <w:trPr>
+          <w:trHeight w:val="288"/>
+        </w:trPr>
+        <w:tc>
+          <w:tcPr>
+            <w:tcW w:w="4933" w:type="dxa"/>
+            <w:shd w:val="clear" w:color="auto" w:fill="auto"/>
+            <w:noWrap/>
+            <w:vAlign w:val="bottom"/>
+          </w:tcPr>
+          <w:p>
+            <w:pPr>
+              <w:spacing w:after="0"/>
+              <w:rPr>
+                <w:rFonts w:ascii="Calibri" w:hAnsi="Calibri" w:cs="Calibri"/>
+                <w:color w:val="000000"/>
+              </w:rPr>
+            </w:pPr>
+            <w:r>
+              <w:rPr>
+                <w:rFonts w:ascii="Calibri" w:hAnsi="Calibri" w:cs="Calibri"/>
+                <w:color w:val="000000"/>
+              </w:rPr>
+              <w:t xml:space="preserve">    Query Own Data</w:t>
+            </w:r>
+          </w:p>
+        </w:tc>
+        <w:tc>
+          <w:tcPr>
+            <w:tcW w:w="867" w:type="dxa"/>
+            <w:shd w:val="clear" w:color="auto" w:fill="auto"/>
+            <w:noWrap/>
+            <w:vAlign w:val="bottom"/>
+          </w:tcPr>
+          <w:p>
+            <w:pPr>
+              <w:spacing w:after="0"/>
+              <w:jc w:val="center"/>
+              <w:rPr>
+                <w:rFonts w:ascii="Calibri" w:hAnsi="Calibri" w:cs="Calibri"/>
+                <w:color w:val="000000"/>
+              </w:rPr>
+            </w:pPr>
+          </w:p>
+        </w:tc>
+        <w:tc>
+          <w:tcPr>
+            <w:tcW w:w="834" w:type="dxa"/>
+          </w:tcPr>
+          <w:p>
+            <w:pPr>
+              <w:spacing w:after="0"/>
+              <w:jc w:val="center"/>
+              <w:rPr>
+                <w:rFonts w:ascii="Calibri" w:hAnsi="Calibri" w:cs="Calibri"/>
+                <w:color w:val="000000"/>
+              </w:rPr>
+            </w:pPr>
+          </w:p>
+        </w:tc>
+        <w:tc>
+          <w:tcPr>
+            <w:tcW w:w="851" w:type="dxa"/>
+          </w:tcPr>
+          <w:p>
+            <w:pPr>
+              <w:spacing w:after="0"/>
+              <w:jc w:val="center"/>
+              <w:rPr>
+                <w:rFonts w:ascii="Calibri" w:hAnsi="Calibri" w:cs="Calibri"/>
+                <w:color w:val="000000"/>
+              </w:rPr>
+            </w:pPr>
+          </w:p>
+        </w:tc>
+        <w:tc>
+          <w:tcPr>
+            <w:tcW w:w="867" w:type="dxa"/>
+          </w:tcPr>
+          <w:p>
+            <w:pPr>
+              <w:spacing w:after="0"/>
+              <w:jc w:val="center"/>
+              <w:rPr>
+                <w:rFonts w:ascii="Calibri" w:hAnsi="Calibri" w:cs="Calibri"/>
+                <w:color w:val="000000"/>
+              </w:rPr>
+            </w:pPr>
+            <w:r>
+              <w:rPr>
+                <w:rFonts w:ascii="Calibri" w:hAnsi="Calibri" w:cs="Calibri"/>
+                <w:color w:val="000000"/>
+              </w:rPr>
+              <w:t>X</w:t>
+            </w:r>
+          </w:p>
+        </w:tc>
+        <w:tc>
+          <w:tcPr>
+            <w:tcW w:w="867" w:type="dxa"/>
+          </w:tcPr>
+          <w:p>
+            <w:pPr>
+              <w:spacing w:after="0"/>
+              <w:jc w:val="center"/>
+              <w:rPr>
+                <w:rFonts w:ascii="Calibri" w:hAnsi="Calibri" w:cs="Calibri"/>
+                <w:color w:val="000000"/>
+              </w:rPr>
+            </w:pPr>
+          </w:p>
+        </w:tc>
+      </w:tr>
+      <w:tr>
+        <w:trPr>
+          <w:trHeight w:val="288"/>
+        </w:trPr>
+        <w:tc>
+          <w:tcPr>
+            <w:tcW w:w="4933" w:type="dxa"/>
+            <w:shd w:val="clear" w:color="auto" w:fill="auto"/>
+            <w:noWrap/>
+            <w:vAlign w:val="bottom"/>
+          </w:tcPr>
+          <w:p>
+            <w:pPr>
+              <w:spacing w:after="0"/>
+              <w:rPr>
+                <w:rFonts w:ascii="Calibri" w:hAnsi="Calibri" w:cs="Calibri"/>
+                <w:color w:val="000000"/>
+              </w:rPr>
+            </w:pPr>
+            <w:r>
+              <w:rPr>
+                <w:rFonts w:ascii="Calibri" w:hAnsi="Calibri" w:cs="Calibri"/>
+                <w:color w:val="000000"/>
+              </w:rPr>
+              <w:t xml:space="preserve">    Query Managed Data</w:t>
+            </w:r>
+          </w:p>
+        </w:tc>
+        <w:tc>
+          <w:tcPr>
+            <w:tcW w:w="867" w:type="dxa"/>
+            <w:shd w:val="clear" w:color="auto" w:fill="auto"/>
+            <w:noWrap/>
+            <w:vAlign w:val="bottom"/>
+          </w:tcPr>
+          <w:p>
+            <w:pPr>
+              <w:spacing w:after="0"/>
+              <w:jc w:val="center"/>
+              <w:rPr>
+                <w:rFonts w:ascii="Calibri" w:hAnsi="Calibri" w:cs="Calibri"/>
+                <w:color w:val="000000"/>
+              </w:rPr>
+            </w:pPr>
+          </w:p>
+        </w:tc>
+        <w:tc>
+          <w:tcPr>
+            <w:tcW w:w="834" w:type="dxa"/>
+          </w:tcPr>
+          <w:p>
+            <w:pPr>
+              <w:spacing w:after="0"/>
+              <w:jc w:val="center"/>
+              <w:rPr>
+                <w:rFonts w:ascii="Calibri" w:hAnsi="Calibri" w:cs="Calibri"/>
+                <w:color w:val="000000"/>
+              </w:rPr>
+            </w:pPr>
+          </w:p>
+        </w:tc>
+        <w:tc>
+          <w:tcPr>
+            <w:tcW w:w="851" w:type="dxa"/>
+          </w:tcPr>
+          <w:p>
+            <w:pPr>
+              <w:spacing w:after="0"/>
+              <w:jc w:val="center"/>
+              <w:rPr>
+                <w:rFonts w:ascii="Calibri" w:hAnsi="Calibri" w:cs="Calibri"/>
+                <w:color w:val="000000"/>
+              </w:rPr>
+            </w:pPr>
+          </w:p>
+        </w:tc>
+        <w:tc>
+          <w:tcPr>
+            <w:tcW w:w="867" w:type="dxa"/>
+          </w:tcPr>
+          <w:p>
+            <w:pPr>
+              <w:spacing w:after="0"/>
+              <w:jc w:val="center"/>
+              <w:rPr>
+                <w:rFonts w:ascii="Calibri" w:hAnsi="Calibri" w:cs="Calibri"/>
+                <w:color w:val="000000"/>
+              </w:rPr>
+            </w:pPr>
+            <w:r>
+              <w:rPr>
+                <w:rFonts w:ascii="Calibri" w:hAnsi="Calibri" w:cs="Calibri"/>
+                <w:color w:val="000000"/>
+              </w:rPr>
+              <w:t>X</w:t>
+            </w:r>
+          </w:p>
+        </w:tc>
+        <w:tc>
+          <w:tcPr>
+            <w:tcW w:w="867" w:type="dxa"/>
+          </w:tcPr>
+          <w:p>
+            <w:pPr>
+              <w:spacing w:after="0"/>
+              <w:jc w:val="center"/>
+              <w:rPr>
+                <w:rFonts w:ascii="Calibri" w:hAnsi="Calibri" w:cs="Calibri"/>
+                <w:color w:val="000000"/>
+              </w:rPr>
+            </w:pPr>
+          </w:p>
+        </w:tc>
+      </w:tr>
+      <w:tr>
+        <w:trPr>
+          <w:trHeight w:val="288"/>
+        </w:trPr>
+        <w:tc>
+          <w:tcPr>
+            <w:tcW w:w="4933" w:type="dxa"/>
+            <w:shd w:val="clear" w:color="auto" w:fill="auto"/>
+            <w:noWrap/>
+            <w:vAlign w:val="bottom"/>
+          </w:tcPr>
+          <w:p>
+            <w:pPr>
+              <w:spacing w:after="0"/>
+              <w:rPr>
+                <w:rFonts w:ascii="Calibri" w:hAnsi="Calibri" w:cs="Calibri"/>
+                <w:color w:val="000000"/>
+              </w:rPr>
+            </w:pPr>
+            <w:r>
+              <w:rPr>
+                <w:rFonts w:ascii="Calibri" w:hAnsi="Calibri" w:cs="Calibri"/>
+                <w:color w:val="000000"/>
+              </w:rPr>
+              <w:t xml:space="preserve">    Add New Data</w:t>
+            </w:r>
+          </w:p>
+        </w:tc>
+        <w:tc>
+          <w:tcPr>
+            <w:tcW w:w="867" w:type="dxa"/>
+            <w:shd w:val="clear" w:color="auto" w:fill="auto"/>
+            <w:noWrap/>
+            <w:vAlign w:val="bottom"/>
+          </w:tcPr>
+          <w:p>
+            <w:pPr>
+              <w:spacing w:after="0"/>
+              <w:jc w:val="center"/>
+              <w:rPr>
+                <w:rFonts w:ascii="Calibri" w:hAnsi="Calibri" w:cs="Calibri"/>
+                <w:color w:val="000000"/>
+              </w:rPr>
+            </w:pPr>
+          </w:p>
+        </w:tc>
+        <w:tc>
+          <w:tcPr>
+            <w:tcW w:w="834" w:type="dxa"/>
+          </w:tcPr>
+          <w:p>
+            <w:pPr>
+              <w:spacing w:after="0"/>
+              <w:jc w:val="center"/>
+              <w:rPr>
+                <w:rFonts w:ascii="Calibri" w:hAnsi="Calibri" w:cs="Calibri"/>
+                <w:color w:val="000000"/>
+              </w:rPr>
+            </w:pPr>
+          </w:p>
+        </w:tc>
+        <w:tc>
+          <w:tcPr>
+            <w:tcW w:w="851" w:type="dxa"/>
+          </w:tcPr>
+          <w:p>
+            <w:pPr>
+              <w:spacing w:after="0"/>
+              <w:jc w:val="center"/>
+              <w:rPr>
+                <w:rFonts w:ascii="Calibri" w:hAnsi="Calibri" w:cs="Calibri"/>
+                <w:color w:val="000000"/>
+              </w:rPr>
+            </w:pPr>
+          </w:p>
+        </w:tc>
+        <w:tc>
+          <w:tcPr>
+            <w:tcW w:w="867" w:type="dxa"/>
+          </w:tcPr>
+          <w:p>
+            <w:pPr>
+              <w:spacing w:after="0"/>
+              <w:jc w:val="center"/>
+              <w:rPr>
+                <w:rFonts w:ascii="Calibri" w:hAnsi="Calibri" w:cs="Calibri"/>
+                <w:color w:val="000000"/>
+              </w:rPr>
+            </w:pPr>
+            <w:r>
+              <w:rPr>
+                <w:rFonts w:ascii="Calibri" w:hAnsi="Calibri" w:cs="Calibri"/>
+                <w:color w:val="000000"/>
+              </w:rPr>
+              <w:t>X</w:t>
+            </w:r>
+          </w:p>
+        </w:tc>
+        <w:tc>
+          <w:tcPr>
+            <w:tcW w:w="867" w:type="dxa"/>
+          </w:tcPr>
+          <w:p>
+            <w:pPr>
+              <w:spacing w:after="0"/>
+              <w:jc w:val="center"/>
+              <w:rPr>
+                <w:rFonts w:ascii="Calibri" w:hAnsi="Calibri" w:cs="Calibri"/>
+                <w:color w:val="000000"/>
+              </w:rPr>
+            </w:pPr>
+            <w:r>
+              <w:rPr>
+                <w:rFonts w:ascii="Calibri" w:hAnsi="Calibri" w:cs="Calibri"/>
+                <w:color w:val="000000"/>
+              </w:rPr>
+              <w:t>X</w:t>
+            </w:r>
+          </w:p>
+        </w:tc>
+      </w:tr>
+      <w:tr>
+        <w:trPr>
+          <w:trHeight w:val="288"/>
+        </w:trPr>
+        <w:tc>
+          <w:tcPr>
+            <w:tcW w:w="4933" w:type="dxa"/>
+            <w:shd w:val="clear" w:color="auto" w:fill="auto"/>
+            <w:noWrap/>
+            <w:vAlign w:val="bottom"/>
+          </w:tcPr>
+          <w:p>
+            <w:pPr>
+              <w:spacing w:after="0"/>
+              <w:rPr>
+                <w:rFonts w:ascii="Calibri" w:hAnsi="Calibri" w:cs="Calibri"/>
+                <w:color w:val="000000"/>
+              </w:rPr>
+            </w:pPr>
+            <w:r>
+              <w:rPr>
+                <w:rFonts w:ascii="Calibri" w:hAnsi="Calibri" w:cs="Calibri"/>
+                <w:color w:val="000000"/>
+              </w:rPr>
+              <w:t xml:space="preserve">    Update All Data</w:t>
+            </w:r>
+          </w:p>
+        </w:tc>
+        <w:tc>
+          <w:tcPr>
+            <w:tcW w:w="867" w:type="dxa"/>
+            <w:shd w:val="clear" w:color="auto" w:fill="auto"/>
+            <w:noWrap/>
+            <w:vAlign w:val="bottom"/>
+          </w:tcPr>
+          <w:p>
+            <w:pPr>
+              <w:spacing w:after="0"/>
+              <w:jc w:val="center"/>
+              <w:rPr>
+                <w:rFonts w:ascii="Calibri" w:hAnsi="Calibri" w:cs="Calibri"/>
+                <w:color w:val="000000"/>
+              </w:rPr>
+            </w:pPr>
+          </w:p>
+        </w:tc>
+        <w:tc>
+          <w:tcPr>
+            <w:tcW w:w="834" w:type="dxa"/>
+          </w:tcPr>
+          <w:p>
+            <w:pPr>
+              <w:spacing w:after="0"/>
+              <w:jc w:val="center"/>
+              <w:rPr>
+                <w:rFonts w:ascii="Calibri" w:hAnsi="Calibri" w:cs="Calibri"/>
+                <w:color w:val="000000"/>
+              </w:rPr>
+            </w:pPr>
+          </w:p>
+        </w:tc>
+        <w:tc>
+          <w:tcPr>
+            <w:tcW w:w="851" w:type="dxa"/>
+          </w:tcPr>
+          <w:p>
+            <w:pPr>
+              <w:spacing w:after="0"/>
+              <w:jc w:val="center"/>
+              <w:rPr>
+                <w:rFonts w:ascii="Calibri" w:hAnsi="Calibri" w:cs="Calibri"/>
+                <w:color w:val="000000"/>
+              </w:rPr>
+            </w:pPr>
+          </w:p>
+        </w:tc>
+        <w:tc>
+          <w:tcPr>
+            <w:tcW w:w="867" w:type="dxa"/>
+          </w:tcPr>
+          <w:p>
+            <w:pPr>
+              <w:spacing w:after="0"/>
+              <w:jc w:val="center"/>
+              <w:rPr>
+                <w:rFonts w:ascii="Calibri" w:hAnsi="Calibri" w:cs="Calibri"/>
+                <w:color w:val="000000"/>
+              </w:rPr>
+            </w:pPr>
+          </w:p>
+        </w:tc>
+        <w:tc>
+          <w:tcPr>
+            <w:tcW w:w="867" w:type="dxa"/>
+          </w:tcPr>
+          <w:p>
+            <w:pPr>
+              <w:spacing w:after="0"/>
+              <w:jc w:val="center"/>
+              <w:rPr>
+                <w:rFonts w:ascii="Calibri" w:hAnsi="Calibri" w:cs="Calibri"/>
+                <w:color w:val="000000"/>
+              </w:rPr>
+            </w:pPr>
+            <w:r>
+              <w:rPr>
+                <w:rFonts w:ascii="Calibri" w:hAnsi="Calibri" w:cs="Calibri"/>
+                <w:color w:val="000000"/>
+              </w:rPr>
+              <w:t>X</w:t>
+            </w:r>
+          </w:p>
+        </w:tc>
+      </w:tr>
+      <w:tr>
+        <w:trPr>
+          <w:trHeight w:val="288"/>
+        </w:trPr>
+        <w:tc>
+          <w:tcPr>
+            <w:tcW w:w="4933" w:type="dxa"/>
+            <w:shd w:val="clear" w:color="auto" w:fill="auto"/>
+            <w:noWrap/>
+            <w:vAlign w:val="bottom"/>
+          </w:tcPr>
+          <w:p>
+            <w:pPr>
+              <w:spacing w:after="0"/>
+              <w:rPr>
+                <w:rFonts w:ascii="Calibri" w:hAnsi="Calibri" w:cs="Calibri"/>
+                <w:color w:val="000000"/>
+              </w:rPr>
+            </w:pPr>
+            <w:r>
+              <w:rPr>
+                <w:rFonts w:ascii="Calibri" w:hAnsi="Calibri" w:cs="Calibri"/>
+                <w:color w:val="000000"/>
+              </w:rPr>
+              <w:t xml:space="preserve">    Update Own Data</w:t>
+            </w:r>
+          </w:p>
+        </w:tc>
+        <w:tc>
+          <w:tcPr>
+            <w:tcW w:w="867" w:type="dxa"/>
+            <w:shd w:val="clear" w:color="auto" w:fill="auto"/>
+            <w:noWrap/>
+            <w:vAlign w:val="bottom"/>
+          </w:tcPr>
+          <w:p>
+            <w:pPr>
+              <w:spacing w:after="0"/>
+              <w:jc w:val="center"/>
+              <w:rPr>
+                <w:rFonts w:ascii="Calibri" w:hAnsi="Calibri" w:cs="Calibri"/>
+                <w:color w:val="000000"/>
+              </w:rPr>
+            </w:pPr>
+          </w:p>
+        </w:tc>
+        <w:tc>
+          <w:tcPr>
+            <w:tcW w:w="834" w:type="dxa"/>
+          </w:tcPr>
+          <w:p>
+            <w:pPr>
+              <w:spacing w:after="0"/>
+              <w:jc w:val="center"/>
+              <w:rPr>
+                <w:rFonts w:ascii="Calibri" w:hAnsi="Calibri" w:cs="Calibri"/>
+                <w:color w:val="000000"/>
+              </w:rPr>
+            </w:pPr>
+          </w:p>
+        </w:tc>
+        <w:tc>
+          <w:tcPr>
+            <w:tcW w:w="851" w:type="dxa"/>
+          </w:tcPr>
+          <w:p>
+            <w:pPr>
+              <w:spacing w:after="0"/>
+              <w:jc w:val="center"/>
+              <w:rPr>
+                <w:rFonts w:ascii="Calibri" w:hAnsi="Calibri" w:cs="Calibri"/>
+                <w:color w:val="000000"/>
+              </w:rPr>
+            </w:pPr>
+          </w:p>
+        </w:tc>
+        <w:tc>
+          <w:tcPr>
+            <w:tcW w:w="867" w:type="dxa"/>
+          </w:tcPr>
+          <w:p>
+            <w:pPr>
+              <w:spacing w:after="0"/>
+              <w:jc w:val="center"/>
+              <w:rPr>
+                <w:rFonts w:ascii="Calibri" w:hAnsi="Calibri" w:cs="Calibri"/>
+                <w:color w:val="000000"/>
+              </w:rPr>
+            </w:pPr>
+          </w:p>
+        </w:tc>
+        <w:tc>
+          <w:tcPr>
+            <w:tcW w:w="867" w:type="dxa"/>
+          </w:tcPr>
+          <w:p>
+            <w:pPr>
+              <w:spacing w:after="0"/>
+              <w:jc w:val="center"/>
+              <w:rPr>
+                <w:rFonts w:ascii="Calibri" w:hAnsi="Calibri" w:cs="Calibri"/>
+                <w:color w:val="000000"/>
+              </w:rPr>
+            </w:pPr>
+            <w:r>
+              <w:rPr>
+                <w:rFonts w:ascii="Calibri" w:hAnsi="Calibri" w:cs="Calibri"/>
+                <w:color w:val="000000"/>
+              </w:rPr>
+              <w:t>X</w:t>
+            </w:r>
+          </w:p>
+        </w:tc>
+      </w:tr>
+      <w:tr>
+        <w:trPr>
+          <w:trHeight w:val="288"/>
+        </w:trPr>
+        <w:tc>
+          <w:tcPr>
+            <w:tcW w:w="4933" w:type="dxa"/>
+            <w:shd w:val="clear" w:color="auto" w:fill="auto"/>
+            <w:noWrap/>
+            <w:vAlign w:val="bottom"/>
+          </w:tcPr>
+          <w:p>
+            <w:pPr>
+              <w:spacing w:after="0"/>
+              <w:rPr>
+                <w:rFonts w:ascii="Calibri" w:hAnsi="Calibri" w:cs="Calibri"/>
+                <w:color w:val="000000"/>
+              </w:rPr>
+            </w:pPr>
+            <w:r>
+              <w:rPr>
+                <w:rFonts w:ascii="Calibri" w:hAnsi="Calibri" w:cs="Calibri"/>
+                <w:color w:val="000000"/>
+              </w:rPr>
+              <w:t xml:space="preserve">    Update Managed Data</w:t>
+            </w:r>
+          </w:p>
+        </w:tc>
+        <w:tc>
+          <w:tcPr>
+            <w:tcW w:w="867" w:type="dxa"/>
+            <w:shd w:val="clear" w:color="auto" w:fill="auto"/>
+            <w:noWrap/>
+            <w:vAlign w:val="bottom"/>
+          </w:tcPr>
+          <w:p>
+            <w:pPr>
+              <w:spacing w:after="0"/>
+              <w:jc w:val="center"/>
+              <w:rPr>
+                <w:rFonts w:ascii="Calibri" w:hAnsi="Calibri" w:cs="Calibri"/>
+                <w:color w:val="000000"/>
+              </w:rPr>
+            </w:pPr>
+          </w:p>
+        </w:tc>
+        <w:tc>
+          <w:tcPr>
+            <w:tcW w:w="834" w:type="dxa"/>
+          </w:tcPr>
+          <w:p>
+            <w:pPr>
+              <w:spacing w:after="0"/>
+              <w:jc w:val="center"/>
+              <w:rPr>
+                <w:rFonts w:ascii="Calibri" w:hAnsi="Calibri" w:cs="Calibri"/>
+                <w:color w:val="000000"/>
+              </w:rPr>
+            </w:pPr>
+          </w:p>
+        </w:tc>
+        <w:tc>
+          <w:tcPr>
+            <w:tcW w:w="851" w:type="dxa"/>
+          </w:tcPr>
+          <w:p>
+            <w:pPr>
+              <w:spacing w:after="0"/>
+              <w:jc w:val="center"/>
+              <w:rPr>
+                <w:rFonts w:ascii="Calibri" w:hAnsi="Calibri" w:cs="Calibri"/>
+                <w:color w:val="000000"/>
+              </w:rPr>
+            </w:pPr>
+          </w:p>
+        </w:tc>
+        <w:tc>
+          <w:tcPr>
+            <w:tcW w:w="867" w:type="dxa"/>
+          </w:tcPr>
+          <w:p>
+            <w:pPr>
+              <w:spacing w:after="0"/>
+              <w:jc w:val="center"/>
+              <w:rPr>
+                <w:rFonts w:ascii="Calibri" w:hAnsi="Calibri" w:cs="Calibri"/>
+                <w:color w:val="000000"/>
+              </w:rPr>
+            </w:pPr>
+          </w:p>
+        </w:tc>
+        <w:tc>
+          <w:tcPr>
+            <w:tcW w:w="867" w:type="dxa"/>
+          </w:tcPr>
+          <w:p>
+            <w:pPr>
+              <w:spacing w:after="0"/>
+              <w:jc w:val="center"/>
+              <w:rPr>
+                <w:rFonts w:ascii="Calibri" w:hAnsi="Calibri" w:cs="Calibri"/>
+                <w:color w:val="000000"/>
+              </w:rPr>
+            </w:pPr>
+            <w:r>
+              <w:rPr>
+                <w:rFonts w:ascii="Calibri" w:hAnsi="Calibri" w:cs="Calibri"/>
+                <w:color w:val="000000"/>
+              </w:rPr>
+              <w:t>X</w:t>
+            </w:r>
+          </w:p>
+        </w:tc>
+      </w:tr>
+      <w:tr>
+        <w:trPr>
+          <w:trHeight w:val="288"/>
+        </w:trPr>
+        <w:tc>
+          <w:tcPr>
+            <w:tcW w:w="4933" w:type="dxa"/>
+            <w:shd w:val="clear" w:color="auto" w:fill="auto"/>
+            <w:noWrap/>
+            <w:vAlign w:val="bottom"/>
+          </w:tcPr>
+          <w:p>
+            <w:pPr>
+              <w:spacing w:after="0"/>
+              <w:rPr>
+                <w:rFonts w:ascii="Calibri" w:hAnsi="Calibri" w:cs="Calibri"/>
+                <w:color w:val="000000"/>
+              </w:rPr>
+            </w:pPr>
+            <w:r>
+              <w:rPr>
+                <w:rFonts w:ascii="Calibri" w:hAnsi="Calibri" w:cs="Calibri"/>
+                <w:color w:val="000000"/>
+              </w:rPr>
+              <w:t xml:space="preserve">    Delete Data</w:t>
+            </w:r>
+          </w:p>
+        </w:tc>
+        <w:tc>
+          <w:tcPr>
+            <w:tcW w:w="867" w:type="dxa"/>
+            <w:shd w:val="clear" w:color="auto" w:fill="auto"/>
+            <w:noWrap/>
+            <w:vAlign w:val="bottom"/>
+          </w:tcPr>
+          <w:p>
+            <w:pPr>
+              <w:spacing w:after="0"/>
+              <w:jc w:val="center"/>
+              <w:rPr>
+                <w:rFonts w:ascii="Calibri" w:hAnsi="Calibri" w:cs="Calibri"/>
+                <w:color w:val="000000"/>
+              </w:rPr>
+            </w:pPr>
+          </w:p>
+        </w:tc>
+        <w:tc>
+          <w:tcPr>
+            <w:tcW w:w="834" w:type="dxa"/>
+          </w:tcPr>
+          <w:p>
+            <w:pPr>
+              <w:spacing w:after="0"/>
+              <w:jc w:val="center"/>
+              <w:rPr>
+                <w:rFonts w:ascii="Calibri" w:hAnsi="Calibri" w:cs="Calibri"/>
+                <w:color w:val="000000"/>
+              </w:rPr>
+            </w:pPr>
+          </w:p>
+        </w:tc>
+        <w:tc>
+          <w:tcPr>
+            <w:tcW w:w="851" w:type="dxa"/>
+          </w:tcPr>
+          <w:p>
+            <w:pPr>
+              <w:spacing w:after="0"/>
+              <w:jc w:val="center"/>
+              <w:rPr>
+                <w:rFonts w:ascii="Calibri" w:hAnsi="Calibri" w:cs="Calibri"/>
+                <w:color w:val="000000"/>
+              </w:rPr>
+            </w:pPr>
+          </w:p>
+        </w:tc>
+        <w:tc>
+          <w:tcPr>
+            <w:tcW w:w="867" w:type="dxa"/>
+          </w:tcPr>
+          <w:p>
+            <w:pPr>
+              <w:spacing w:after="0"/>
+              <w:jc w:val="center"/>
+              <w:rPr>
+                <w:rFonts w:ascii="Calibri" w:hAnsi="Calibri" w:cs="Calibri"/>
+                <w:color w:val="000000"/>
+              </w:rPr>
+            </w:pPr>
+          </w:p>
+        </w:tc>
+        <w:tc>
+          <w:tcPr>
+            <w:tcW w:w="867" w:type="dxa"/>
+          </w:tcPr>
+          <w:p>
+            <w:pPr>
+              <w:spacing w:after="0"/>
+              <w:jc w:val="center"/>
+              <w:rPr>
+                <w:rFonts w:ascii="Calibri" w:hAnsi="Calibri" w:cs="Calibri"/>
+                <w:color w:val="000000"/>
+              </w:rPr>
+            </w:pPr>
+          </w:p>
+        </w:tc>
+      </w:tr>
+      <w:tr>
+        <w:trPr>
+          <w:trHeight w:val="288"/>
+        </w:trPr>
+        <w:tc>
+          <w:tcPr>
+            <w:tcW w:w="4933" w:type="dxa"/>
+            <w:shd w:val="clear" w:color="auto" w:fill="auto"/>
+            <w:noWrap/>
+            <w:vAlign w:val="bottom"/>
+          </w:tcPr>
+          <w:p>
+            <w:pPr>
+              <w:spacing w:after="0"/>
+              <w:rPr>
+                <w:rFonts w:ascii="Calibri" w:hAnsi="Calibri" w:cs="Calibri"/>
+                <w:color w:val="000000"/>
+              </w:rPr>
+            </w:pPr>
+            <w:r>
+              <w:rPr>
+                <w:rFonts w:ascii="Calibri" w:hAnsi="Calibri" w:cs="Calibri"/>
+                <w:color w:val="000000"/>
+              </w:rPr>
+              <w:t xml:space="preserve">    …</w:t>
+            </w:r>
+          </w:p>
+        </w:tc>
+        <w:tc>
+          <w:tcPr>
+            <w:tcW w:w="867" w:type="dxa"/>
+            <w:shd w:val="clear" w:color="auto" w:fill="auto"/>
+            <w:noWrap/>
+            <w:vAlign w:val="bottom"/>
+          </w:tcPr>
+          <w:p>
+            <w:pPr>
+              <w:spacing w:after="0"/>
+              <w:jc w:val="center"/>
+              <w:rPr>
+                <w:rFonts w:ascii="Calibri" w:hAnsi="Calibri" w:cs="Calibri"/>
+                <w:color w:val="000000"/>
+              </w:rPr>
+            </w:pPr>
+          </w:p>
+        </w:tc>
+        <w:tc>
+          <w:tcPr>
+            <w:tcW w:w="834" w:type="dxa"/>
+          </w:tcPr>
+          <w:p>
+            <w:pPr>
+              <w:spacing w:after="0"/>
+              <w:jc w:val="center"/>
+              <w:rPr>
+                <w:rFonts w:ascii="Calibri" w:hAnsi="Calibri" w:cs="Calibri"/>
+                <w:color w:val="000000"/>
+              </w:rPr>
+            </w:pPr>
+          </w:p>
+        </w:tc>
+        <w:tc>
+          <w:tcPr>
+            <w:tcW w:w="851" w:type="dxa"/>
+          </w:tcPr>
+          <w:p>
+            <w:pPr>
+              <w:spacing w:after="0"/>
+              <w:jc w:val="center"/>
+              <w:rPr>
+                <w:rFonts w:ascii="Calibri" w:hAnsi="Calibri" w:cs="Calibri"/>
+                <w:color w:val="000000"/>
+              </w:rPr>
+            </w:pPr>
+          </w:p>
+        </w:tc>
+        <w:tc>
+          <w:tcPr>
+            <w:tcW w:w="867" w:type="dxa"/>
+          </w:tcPr>
+          <w:p>
+            <w:pPr>
+              <w:spacing w:after="0"/>
+              <w:jc w:val="center"/>
+              <w:rPr>
+                <w:rFonts w:ascii="Calibri" w:hAnsi="Calibri" w:cs="Calibri"/>
+                <w:color w:val="000000"/>
+              </w:rPr>
+            </w:pPr>
+          </w:p>
+        </w:tc>
+        <w:tc>
+          <w:tcPr>
+            <w:tcW w:w="867" w:type="dxa"/>
+          </w:tcPr>
+          <w:p>
+            <w:pPr>
+              <w:spacing w:after="0"/>
+              <w:jc w:val="center"/>
+              <w:rPr>
+                <w:rFonts w:ascii="Calibri" w:hAnsi="Calibri" w:cs="Calibri"/>
+                <w:color w:val="000000"/>
+              </w:rPr>
+            </w:pPr>
+          </w:p>
+        </w:tc>
+      </w:tr>
+    </w:tbl>
+    <w:p>
+      <w:pPr>
+        <w:spacing w:after="0"/>
+      </w:pPr>
+      <w:r>
+        <w:t>In which:</w:t>
+      </w:r>
+    </w:p>
+    <w:p>
+      <w:pPr>
+        <w:pStyle w:val="ListParagraph"/>
+        <w:numPr>
+          <w:ilvl w:val="0"/>
+          <w:numId w:val="21"/>
+        </w:numPr>
+      </w:pPr>
+      <w:r>
+        <w:t>Role1: &lt;&lt;role1 description&gt;&gt;</w:t>
+      </w:r>
+    </w:p>
+    <w:p>
+      <w:pPr>
+        <w:pStyle w:val="ListParagraph"/>
+        <w:numPr>
+          <w:ilvl w:val="0"/>
+          <w:numId w:val="21"/>
+        </w:numPr>
+      </w:pPr>
+      <w:r>
+        <w:lastRenderedPageBreak/>
+        <w:t>Role2: &lt;&lt;role2 description&gt;&gt;</w:t>
+      </w:r>
+    </w:p>
+    <w:p>
+      <w:pPr>
+        <w:pStyle w:val="ListParagraph"/>
+        <w:numPr>
+          <w:ilvl w:val="0"/>
+          <w:numId w:val="21"/>
+        </w:numPr>
+      </w:pPr>
+      <w:r>
+        <w:t>…</w:t>
+      </w:r>
+    </w:p>
+    <w:p>
+      <w:pPr>
+        <w:pStyle w:val="Heading4"/>
+        <w:rPr>
+          <w:lang w:val="vi-VN"/>
+        </w:rPr>
+      </w:pPr>
+      <w:r>
+        <w:t>d. Non-Screen Functions</w:t>
+      </w:r>
+      <w:r>
+        <w:rPr>
+          <w:lang w:val="vi-VN"/>
+        </w:rPr>
+        <w:t xml:space="preserve"> Hiếu</w:t>
+      </w:r>
+      <w:r>
+        <w:rPr>
+          <w:lang w:val="vi-VN"/>
+        </w:rPr>
+        <w:t xml:space="preserve"> &amp; Vinh</w:t>
+      </w:r>
+    </w:p>
+    <w:p>
+      <w:pPr>
+        <w:spacing w:after="60" w:line="240" w:lineRule="auto"/>
+        <w:jc w:val="both"/>
+        <w:rPr>
+          <w:i/>
+          <w:color w:val="0000FF"/>
+        </w:rPr>
+      </w:pPr>
+      <w:r>
+        <w:rPr>
+          <w:i/>
+          <w:color w:val="0000FF"/>
+        </w:rPr>
+        <w:t>[</w:t>
+      </w:r>
+      <w:r>
+        <w:rPr>
+          <w:i/>
+          <w:color w:val="0000FF"/>
+        </w:rPr>
+        <w:t xml:space="preserve">Provide the descriptions for the non-screen system functions, </w:t>
+      </w:r>
+      <w:proofErr w:type="spellStart"/>
+      <w:r>
+        <w:rPr>
+          <w:i/>
+          <w:color w:val="0000FF"/>
+        </w:rPr>
+        <w:t>i.e</w:t>
+      </w:r>
+      <w:proofErr w:type="spellEnd"/>
+      <w:r>
+        <w:rPr>
+          <w:i/>
+          <w:color w:val="0000FF"/>
+        </w:rPr>
+        <w:t xml:space="preserve"> batch/</w:t>
+      </w:r>
+      <w:proofErr w:type="spellStart"/>
+      <w:r>
+        <w:rPr>
+          <w:i/>
+          <w:color w:val="0000FF"/>
+        </w:rPr>
+        <w:t>cron</w:t>
+      </w:r>
+      <w:proofErr w:type="spellEnd"/>
+      <w:r>
+        <w:rPr>
+          <w:i/>
+          <w:color w:val="0000FF"/>
+        </w:rPr>
+        <w:t xml:space="preserve"> job, service, API, etc.</w:t>
+      </w:r>
+      <w:r>
+        <w:rPr>
+          <w:i/>
+          <w:color w:val="0000FF"/>
+        </w:rPr>
+        <w:t>]</w:t>
+      </w:r>
+    </w:p>
+    <w:tbl>
+      <w:tblPr>
+        <w:tblW w:w="5003" w:type="pct"/>
+        <w:tblInd w:w="-5" w:type="dxa"/>
+        <w:tblBorders>
+          <w:top w:val="single" w:sz="4" w:space="0" w:color="auto"/>
+          <w:left w:val="single" w:sz="4" w:space="0" w:color="auto"/>
+          <w:bottom w:val="single" w:sz="4" w:space="0" w:color="auto"/>
+          <w:right w:val="single" w:sz="4" w:space="0" w:color="auto"/>
+          <w:insideH w:val="single" w:sz="4" w:space="0" w:color="auto"/>
+          <w:insideV w:val="single" w:sz="4" w:space="0" w:color="auto"/>
+        </w:tblBorders>
+        <w:tblLook w:val="04A0" w:firstRow="1" w:lastRow="0" w:firstColumn="1" w:lastColumn="0" w:noHBand="0" w:noVBand="1"/>
+      </w:tblPr>
+      <w:tblGrid>
+        <w:gridCol w:w="362"/>
+        <w:gridCol w:w="1623"/>
+        <w:gridCol w:w="1843"/>
+        <w:gridCol w:w="5217"/>
+      </w:tblGrid>
+      <w:tr>
+        <w:trPr>
+          <w:trHeight w:val="67"/>
+        </w:trPr>
+        <w:tc>
+          <w:tcPr>
+            <w:tcW w:w="200" w:type="pct"/>
+            <w:shd w:val="clear" w:color="auto" w:fill="FFE8E1"/>
+            <w:vAlign w:val="center"/>
+          </w:tcPr>
+          <w:p>
+            <w:pPr>
+              <w:ind w:left="34"/>
+              <w:rPr>
+                <w:rFonts w:ascii="Calibri" w:hAnsi="Calibri" w:cs="Calibri"/>
+                <w:b/>
+              </w:rPr>
+            </w:pPr>
+            <w:r>
+              <w:rPr>
+                <w:rFonts w:ascii="Calibri" w:hAnsi="Calibri" w:cs="Calibri"/>
+                <w:b/>
+              </w:rPr>
+              <w:t>#</w:t>
+            </w:r>
+          </w:p>
+        </w:tc>
+        <w:tc>
+          <w:tcPr>
+            <w:tcW w:w="897" w:type="pct"/>
+            <w:shd w:val="clear" w:color="auto" w:fill="FFE8E1"/>
+          </w:tcPr>
+          <w:p>
+            <w:pPr>
+              <w:rPr>
+                <w:rFonts w:ascii="Calibri" w:hAnsi="Calibri" w:cs="Calibri"/>
+                <w:b/>
+              </w:rPr>
+            </w:pPr>
+            <w:r>
+              <w:rPr>
+                <w:rFonts w:ascii="Calibri" w:hAnsi="Calibri" w:cs="Calibri"/>
+                <w:b/>
+              </w:rPr>
+              <w:t>Feature</w:t>
+            </w:r>
+          </w:p>
+        </w:tc>
+        <w:tc>
+          <w:tcPr>
+            <w:tcW w:w="1019" w:type="pct"/>
+            <w:shd w:val="clear" w:color="auto" w:fill="FFE8E1"/>
+            <w:vAlign w:val="center"/>
+          </w:tcPr>
+          <w:p>
+            <w:pPr>
+              <w:rPr>
+                <w:rFonts w:ascii="Calibri" w:hAnsi="Calibri" w:cs="Calibri"/>
+                <w:b/>
+              </w:rPr>
+            </w:pPr>
+            <w:r>
+              <w:rPr>
+                <w:rFonts w:ascii="Calibri" w:hAnsi="Calibri" w:cs="Calibri"/>
+                <w:b/>
+              </w:rPr>
+              <w:t>System Function</w:t>
+            </w:r>
+          </w:p>
+        </w:tc>
+        <w:tc>
+          <w:tcPr>
+            <w:tcW w:w="2884" w:type="pct"/>
+            <w:shd w:val="clear" w:color="auto" w:fill="FFE8E1"/>
+            <w:vAlign w:val="center"/>
+          </w:tcPr>
+          <w:p>
+            <w:pPr>
+              <w:rPr>
+                <w:rFonts w:ascii="Calibri" w:hAnsi="Calibri" w:cs="Calibri"/>
+                <w:b/>
+              </w:rPr>
+            </w:pPr>
+            <w:r>
+              <w:rPr>
+                <w:rFonts w:ascii="Calibri" w:hAnsi="Calibri" w:cs="Calibri"/>
+                <w:b/>
+              </w:rPr>
+              <w:t>Description</w:t>
+            </w:r>
+          </w:p>
+        </w:tc>
+      </w:tr>
+      <w:tr>
+        <w:tc>
+          <w:tcPr>
+            <w:tcW w:w="200" w:type="pct"/>
+            <w:shd w:val="clear" w:color="auto" w:fill="auto"/>
+            <w:vAlign w:val="center"/>
+          </w:tcPr>
+          <w:p>
+            <w:pPr>
+              <w:ind w:left="34"/>
+              <w:rPr>
+                <w:rFonts w:ascii="Calibri" w:hAnsi="Calibri" w:cs="Calibri"/>
+              </w:rPr>
+            </w:pPr>
+            <w:r>
+              <w:rPr>
+                <w:rFonts w:ascii="Calibri" w:hAnsi="Calibri" w:cs="Calibri"/>
+              </w:rPr>
+              <w:t>1</w:t>
+            </w:r>
+          </w:p>
+        </w:tc>
+        <w:tc>
+          <w:tcPr>
+            <w:tcW w:w="897" w:type="pct"/>
+          </w:tcPr>
+          <w:p>
+            <w:pPr>
+              <w:rPr>
+                <w:rFonts w:ascii="Calibri" w:hAnsi="Calibri" w:cs="Calibri"/>
+              </w:rPr>
+            </w:pPr>
+            <w:r>
+              <w:rPr>
+                <w:rFonts w:ascii="Calibri" w:hAnsi="Calibri" w:cs="Calibri"/>
+              </w:rPr>
+              <w:t>&lt;&lt;Feature Name&gt;&gt;</w:t>
+            </w:r>
+          </w:p>
+        </w:tc>
+        <w:tc>
+          <w:tcPr>
+            <w:tcW w:w="1019" w:type="pct"/>
+            <w:shd w:val="clear" w:color="auto" w:fill="auto"/>
+            <w:vAlign w:val="center"/>
+          </w:tcPr>
+          <w:p>
+            <w:pPr>
+              <w:rPr>
+                <w:rFonts w:ascii="Calibri" w:hAnsi="Calibri" w:cs="Calibri"/>
+              </w:rPr>
+            </w:pPr>
+            <w:r>
+              <w:rPr>
+                <w:rFonts w:ascii="Calibri" w:hAnsi="Calibri" w:cs="Calibri"/>
+              </w:rPr>
+              <w:t>&lt;&lt;Function Name1&gt;&gt;</w:t>
+            </w:r>
+          </w:p>
+        </w:tc>
+        <w:tc>
+          <w:tcPr>
+            <w:tcW w:w="2884" w:type="pct"/>
+            <w:shd w:val="clear" w:color="auto" w:fill="auto"/>
+            <w:vAlign w:val="center"/>
+          </w:tcPr>
+          <w:p>
+            <w:pPr>
+              <w:rPr>
+                <w:rFonts w:ascii="Calibri" w:hAnsi="Calibri" w:cs="Calibri"/>
+              </w:rPr>
+            </w:pPr>
+            <w:r>
+              <w:rPr>
+                <w:rFonts w:ascii="Calibri" w:hAnsi="Calibri" w:cs="Calibri"/>
+              </w:rPr>
+              <w:t>&lt;&lt;Function Name1 Description&gt;&gt;</w:t>
+            </w:r>
+          </w:p>
+        </w:tc>
+      </w:tr>
+      <w:tr>
+        <w:tc>
+          <w:tcPr>
+            <w:tcW w:w="200" w:type="pct"/>
+            <w:shd w:val="clear" w:color="auto" w:fill="auto"/>
+            <w:vAlign w:val="center"/>
+          </w:tcPr>
+          <w:p>
+            <w:pPr>
+              <w:ind w:left="34"/>
+              <w:rPr>
+                <w:rFonts w:ascii="Calibri" w:hAnsi="Calibri" w:cs="Calibri"/>
+              </w:rPr>
+            </w:pPr>
+            <w:r>
+              <w:rPr>
+                <w:rFonts w:ascii="Calibri" w:hAnsi="Calibri" w:cs="Calibri"/>
+              </w:rPr>
+              <w:t>2</w:t>
+            </w:r>
+          </w:p>
+        </w:tc>
+        <w:tc>
+          <w:tcPr>
+            <w:tcW w:w="897" w:type="pct"/>
+          </w:tcPr>
+          <w:p>
+            <w:pPr>
+              <w:rPr>
+                <w:rFonts w:ascii="Calibri" w:hAnsi="Calibri" w:cs="Calibri"/>
+              </w:rPr>
+            </w:pPr>
+            <w:r>
+              <w:rPr>
+                <w:rFonts w:ascii="Calibri" w:hAnsi="Calibri" w:cs="Calibri"/>
+              </w:rPr>
+              <w:t>…</w:t>
+            </w:r>
+          </w:p>
+        </w:tc>
+        <w:tc>
+          <w:tcPr>
+            <w:tcW w:w="1019" w:type="pct"/>
+            <w:shd w:val="clear" w:color="auto" w:fill="auto"/>
+            <w:vAlign w:val="center"/>
+          </w:tcPr>
+          <w:p>
+            <w:pPr>
+              <w:rPr>
+                <w:rFonts w:ascii="Calibri" w:hAnsi="Calibri" w:cs="Calibri"/>
+              </w:rPr>
+            </w:pPr>
+          </w:p>
+        </w:tc>
+        <w:tc>
+          <w:tcPr>
+            <w:tcW w:w="2884" w:type="pct"/>
+            <w:shd w:val="clear" w:color="auto" w:fill="auto"/>
+            <w:vAlign w:val="center"/>
+          </w:tcPr>
+          <w:p>
+            <w:pPr>
+              <w:rPr>
+                <w:rFonts w:ascii="Calibri" w:hAnsi="Calibri" w:cs="Calibri"/>
+              </w:rPr>
+            </w:pPr>
+          </w:p>
+        </w:tc>
+      </w:tr>
+    </w:tbl>
+    <w:p/>
+    <w:p>
+      <w:pPr>
+        <w:pStyle w:val="Heading2"/>
+        <w:rPr>
+          <w:lang w:val="vi-VN"/>
+        </w:rPr>
+      </w:pPr>
+      <w:bookmarkStart w:id="3" w:name="_Toc71022109"/>
+      <w:r>
+        <w:t>3</w:t>
+      </w:r>
+      <w:r>
+        <w:t>. Common Requirements</w:t>
+      </w:r>
+      <w:bookmarkEnd w:id="3"/>
+      <w:r>
+        <w:rPr>
+          <w:lang w:val="vi-VN"/>
+        </w:rPr>
+        <w:t xml:space="preserve"> </w:t>
+      </w:r>
+      <w:r>
+        <w:rPr>
+          <w:lang w:val="vi-VN"/>
+        </w:rPr>
+        <w:t>An</w:t>
+      </w:r>
+    </w:p>
+    <w:p>
+      <w:pPr>
+        <w:rPr>
+          <w:i/>
+          <w:color w:val="0000FF"/>
+        </w:rPr>
+      </w:pPr>
+      <w:r>
+        <w:rPr>
+          <w:i/>
+          <w:color w:val="0000FF"/>
+        </w:rPr>
+        <w:t xml:space="preserve">&lt;&lt;fill here with all the common </w:t>
+      </w:r>
+      <w:r>
+        <w:rPr>
+          <w:i/>
+          <w:color w:val="0000FF"/>
+        </w:rPr>
+        <w:t>requirements...</w:t>
+      </w:r>
+      <w:r>
+        <w:rPr>
+          <w:i/>
+          <w:color w:val="0000FF"/>
+        </w:rPr>
+        <w:t>&gt;&gt;</w:t>
+      </w:r>
+    </w:p>
+    <w:p>
+      <w:pPr>
         <w:rPr>
           <w:rFonts w:asciiTheme="majorHAnsi" w:eastAsiaTheme="majorEastAsia" w:hAnsiTheme="majorHAnsi" w:cstheme="majorBidi"/>
           <w:color w:val="C00000"/>
@@ -1561,9 +4140,334 @@
         <w:br w:type="page"/>
       </w:r>
     </w:p>
+    <w:p>
+      <w:pPr>
+        <w:pStyle w:val="Heading1"/>
+        <w:rPr>
+          <w:lang w:val="vi-VN"/>
+        </w:rPr>
+      </w:pPr>
+      <w:bookmarkStart w:id="4" w:name="_Toc71022110"/>
+      <w:r>
+        <w:lastRenderedPageBreak/>
+        <w:t>II</w:t>
+      </w:r>
+      <w:r>
+        <w:t xml:space="preserve">. </w:t>
+      </w:r>
+      <w:r>
+        <w:t>Functional Requirements</w:t>
+      </w:r>
+      <w:bookmarkEnd w:id="4"/>
+      <w:r>
+        <w:rPr>
+          <w:lang w:val="vi-VN"/>
+        </w:rPr>
+        <w:t xml:space="preserve"> </w:t>
+      </w:r>
+    </w:p>
+    <w:p>
+      <w:pPr>
+        <w:pStyle w:val="Heading2"/>
+      </w:pPr>
+      <w:bookmarkStart w:id="5" w:name="_Toc71022111"/>
+      <w:r>
+        <w:t>1.</w:t>
+      </w:r>
+      <w:r>
+        <w:t xml:space="preserve"> </w:t>
+      </w:r>
+      <w:r>
+        <w:t>&lt;&lt;Feature Name</w:t>
+      </w:r>
+      <w:r>
+        <w:t xml:space="preserve"> 1</w:t>
+      </w:r>
+      <w:r>
+        <w:t>&gt;&gt;</w:t>
+      </w:r>
+      <w:bookmarkEnd w:id="5"/>
+    </w:p>
+    <w:p>
+      <w:pPr>
+        <w:pStyle w:val="Heading3"/>
+      </w:pPr>
+      <w:bookmarkStart w:id="6" w:name="_Toc71022112"/>
+      <w:r>
+        <w:t>a.</w:t>
+      </w:r>
+      <w:r>
+        <w:t xml:space="preserve"> </w:t>
+      </w:r>
+      <w:r>
+        <w:t>&lt;&lt;Function Name</w:t>
+      </w:r>
+      <w:r>
+        <w:t xml:space="preserve"> 1</w:t>
+      </w:r>
+      <w:r>
+        <w:t>&gt;&gt;</w:t>
+      </w:r>
+      <w:bookmarkEnd w:id="6"/>
+    </w:p>
+    <w:p>
+      <w:pPr>
+        <w:spacing w:after="60" w:line="240" w:lineRule="auto"/>
+        <w:rPr>
+          <w:i/>
+          <w:color w:val="0000FF"/>
+        </w:rPr>
+      </w:pPr>
+      <w:r>
+        <w:rPr>
+          <w:i/>
+          <w:color w:val="0000FF"/>
+        </w:rPr>
+        <w:t>[</w:t>
+      </w:r>
+      <w:r>
+        <w:rPr>
+          <w:i/>
+          <w:color w:val="0000FF"/>
+        </w:rPr>
+        <w:t>A function can be a screen or a non-screen function (listed in the part 5.1 above). In this part, you need to provide the details on the related function, focus on mentioning below information</w:t>
+      </w:r>
+    </w:p>
+    <w:p>
+      <w:pPr>
+        <w:pStyle w:val="ListParagraph"/>
+        <w:numPr>
+          <w:ilvl w:val="0"/>
+          <w:numId w:val="22"/>
+        </w:numPr>
+        <w:rPr>
+          <w:i/>
+          <w:color w:val="0000FF"/>
+        </w:rPr>
+      </w:pPr>
+      <w:r>
+        <w:rPr>
+          <w:i/>
+          <w:color w:val="0000FF"/>
+        </w:rPr>
+        <w:t>Function trigger: how this function is triggered (navigation path, a timing frequency, etc.</w:t>
+      </w:r>
+    </w:p>
+    <w:p>
+      <w:pPr>
+        <w:pStyle w:val="ListParagraph"/>
+        <w:numPr>
+          <w:ilvl w:val="0"/>
+          <w:numId w:val="22"/>
+        </w:numPr>
+        <w:rPr>
+          <w:i/>
+          <w:color w:val="0000FF"/>
+        </w:rPr>
+      </w:pPr>
+      <w:r>
+        <w:rPr>
+          <w:i/>
+          <w:color w:val="0000FF"/>
+        </w:rPr>
+        <w:t>Function description: actors/roles, purpose, interface, data processing, etc.</w:t>
+      </w:r>
+    </w:p>
+    <w:p>
+      <w:pPr>
+        <w:pStyle w:val="ListParagraph"/>
+        <w:numPr>
+          <w:ilvl w:val="0"/>
+          <w:numId w:val="22"/>
+        </w:numPr>
+        <w:rPr>
+          <w:i/>
+          <w:color w:val="0000FF"/>
+        </w:rPr>
+      </w:pPr>
+      <w:r>
+        <w:rPr>
+          <w:i/>
+          <w:color w:val="0000FF"/>
+        </w:rPr>
+        <w:t xml:space="preserve">Screen layout: mockup prototype of the </w:t>
+      </w:r>
+      <w:r>
+        <w:rPr>
+          <w:i/>
+          <w:color w:val="0000FF"/>
+        </w:rPr>
+        <w:t>screen, sample below is for Manage Products screen</w:t>
+      </w:r>
+    </w:p>
+    <w:p>
+      <w:pPr>
+        <w:pStyle w:val="ListParagraph"/>
+        <w:rPr>
+          <w:i/>
+        </w:rPr>
+      </w:pPr>
+      <w:r>
+        <w:rPr>
+          <w:i/>
+          <w:noProof/>
+          <w:lang w:val="en-US"/>
+        </w:rPr>
+        <w:drawing>
+          <wp:inline distT="0" distB="0" distL="0" distR="0" wp14:anchorId="5EBA7135" wp14:editId="3195F89D">
+            <wp:extent cx="5269523" cy="2738405"/>
+            <wp:effectExtent l="19050" t="19050" r="26670" b="24130"/>
+            <wp:docPr id="9" name="Picture 9"/>
+            <wp:cNvGraphicFramePr>
+              <a:graphicFrameLocks xmlns:a="http://schemas.openxmlformats.org/drawingml/2006/main" noChangeAspect="1"/>
+            </wp:cNvGraphicFramePr>
+            <a:graphic xmlns:a="http://schemas.openxmlformats.org/drawingml/2006/main">
+              <a:graphicData uri="http://schemas.openxmlformats.org/drawingml/2006/picture">
+                <pic:pic xmlns:pic="http://schemas.openxmlformats.org/drawingml/2006/picture">
+                  <pic:nvPicPr>
+                    <pic:cNvPr id="1" name=""/>
+                    <pic:cNvPicPr/>
+                  </pic:nvPicPr>
+                  <pic:blipFill>
+                    <a:blip r:embed="rId11"/>
+                    <a:stretch>
+                      <a:fillRect/>
+                    </a:stretch>
+                  </pic:blipFill>
+                  <pic:spPr>
+                    <a:xfrm>
+                      <a:off x="0" y="0"/>
+                      <a:ext cx="5278510" cy="2743075"/>
+                    </a:xfrm>
+                    <a:prstGeom prst="rect">
+                      <a:avLst/>
+                    </a:prstGeom>
+                    <a:ln>
+                      <a:solidFill>
+                        <a:schemeClr val="bg2">
+                          <a:lumMod val="75000"/>
+                        </a:schemeClr>
+                      </a:solidFill>
+                    </a:ln>
+                  </pic:spPr>
+                </pic:pic>
+              </a:graphicData>
+            </a:graphic>
+          </wp:inline>
+        </w:drawing>
+      </w:r>
+    </w:p>
+    <w:p>
+      <w:pPr>
+        <w:pStyle w:val="ListParagraph"/>
+        <w:numPr>
+          <w:ilvl w:val="0"/>
+          <w:numId w:val="22"/>
+        </w:numPr>
+        <w:rPr>
+          <w:i/>
+          <w:color w:val="0000FF"/>
+        </w:rPr>
+      </w:pPr>
+      <w:r>
+        <w:rPr>
+          <w:i/>
+          <w:color w:val="0000FF"/>
+        </w:rPr>
+        <w:t>Function Details: provide explanation for the data, validation,</w:t>
+      </w:r>
+      <w:r>
+        <w:rPr>
+          <w:i/>
+          <w:color w:val="0000FF"/>
+        </w:rPr>
+        <w:t xml:space="preserve"> business </w:t>
+      </w:r>
+      <w:proofErr w:type="gramStart"/>
+      <w:r>
+        <w:rPr>
+          <w:i/>
+          <w:color w:val="0000FF"/>
+        </w:rPr>
+        <w:t xml:space="preserve">logics, </w:t>
+      </w:r>
+      <w:r>
+        <w:rPr>
+          <w:i/>
+          <w:color w:val="0000FF"/>
+        </w:rPr>
+        <w:t xml:space="preserve"> functionalities</w:t>
+      </w:r>
+      <w:proofErr w:type="gramEnd"/>
+      <w:r>
+        <w:rPr>
+          <w:i/>
+          <w:color w:val="0000FF"/>
+        </w:rPr>
+        <w:t xml:space="preserve"> (for both normal cases and abnormal cases)</w:t>
+      </w:r>
+      <w:r>
+        <w:rPr>
+          <w:i/>
+          <w:color w:val="0000FF"/>
+        </w:rPr>
+        <w:t>, etc. of the function so that the reader can image how it work.</w:t>
+      </w:r>
+    </w:p>
+    <w:p>
+      <w:pPr>
+        <w:rPr>
+          <w:i/>
+          <w:color w:val="0000FF"/>
+        </w:rPr>
+      </w:pPr>
+      <w:r>
+        <w:rPr>
+          <w:i/>
+          <w:color w:val="0000FF"/>
+        </w:rPr>
+        <w:t>]</w:t>
+      </w:r>
+    </w:p>
+    <w:p>
+      <w:pPr>
+        <w:pStyle w:val="Heading3"/>
+      </w:pPr>
+      <w:bookmarkStart w:id="7" w:name="_Toc71022113"/>
+      <w:r>
+        <w:t>b.</w:t>
+      </w:r>
+      <w:r>
+        <w:t xml:space="preserve"> &lt;&lt;Function Name 2&gt;&gt;</w:t>
+      </w:r>
+      <w:bookmarkEnd w:id="7"/>
+    </w:p>
+    <w:p>
+      <w:r>
+        <w:t>…</w:t>
+      </w:r>
+    </w:p>
+    <w:p>
+      <w:pPr>
+        <w:pStyle w:val="Heading2"/>
+      </w:pPr>
+      <w:bookmarkStart w:id="8" w:name="_Toc71022114"/>
+      <w:r>
+        <w:t>2.</w:t>
+      </w:r>
+      <w:r>
+        <w:t xml:space="preserve"> &lt;&lt;Feature Name 2&gt;&gt;</w:t>
+      </w:r>
+      <w:bookmarkEnd w:id="8"/>
+    </w:p>
+    <w:p>
+      <w:r>
+        <w:t>…</w:t>
+      </w:r>
+    </w:p>
     <w:p/>
     <w:sectPr>
-      <w:footerReference w:type="default" r:id="rId11"/>
+      <w:footerReference w:type="default" r:id="rId12"/>
       <w:pgSz w:w="11906" w:h="16838"/>
       <w:pgMar w:top="1132" w:right="1416" w:bottom="1440" w:left="1440" w:header="708" w:footer="708" w:gutter="0"/>
       <w:cols w:space="708"/>

</xml_diff>